<commit_message>
dbms assignment 4 completed
</commit_message>
<xml_diff>
--- a/DBMS/dbms assi. 4.docx
+++ b/DBMS/dbms assi. 4.docx
@@ -469,78 +469,353 @@
         <w:keepNext w:val="0"/>
         <w:keepLines w:val="0"/>
         <w:widowControl/>
-        <w:suppressLineNumbers w:val="0"/>
-        <w:jc w:val="left"/>
-        <w:rPr>
-          <w:b/>
-          <w:bCs/>
-        </w:rPr>
-      </w:pPr>
-      <w:r>
-        <w:rPr>
-          <w:rFonts w:hint="default" w:ascii="Helvetica" w:hAnsi="Helvetica" w:eastAsia="Helvetica" w:cs="Helvetica"/>
-          <w:b/>
-          <w:bCs/>
-          <w:color w:val="000000"/>
-          <w:kern w:val="0"/>
-          <w:sz w:val="25"/>
-          <w:szCs w:val="25"/>
-          <w:lang w:val="en-US" w:eastAsia="zh-CN" w:bidi="ar"/>
-        </w:rPr>
-        <w:t xml:space="preserve">4. Write a query to get the first day of the current year. </w:t>
-      </w:r>
-    </w:p>
-    <w:p>
-      <w:pPr>
-        <w:keepNext w:val="0"/>
-        <w:keepLines w:val="0"/>
-        <w:widowControl/>
-        <w:suppressLineNumbers w:val="0"/>
-        <w:jc w:val="left"/>
-        <w:rPr>
-          <w:b/>
-          <w:bCs/>
-        </w:rPr>
-      </w:pPr>
-      <w:r>
-        <w:rPr>
-          <w:rFonts w:hint="default" w:ascii="Helvetica" w:hAnsi="Helvetica" w:eastAsia="Helvetica" w:cs="Helvetica"/>
-          <w:b/>
-          <w:bCs/>
-          <w:color w:val="000000"/>
-          <w:kern w:val="0"/>
-          <w:sz w:val="25"/>
-          <w:szCs w:val="25"/>
-          <w:lang w:val="en-US" w:eastAsia="zh-CN" w:bidi="ar"/>
-        </w:rPr>
-        <w:t xml:space="preserve">5. Write a query to get the last day of the current year. </w:t>
-      </w:r>
-    </w:p>
-    <w:p>
-      <w:pPr>
-        <w:keepNext w:val="0"/>
-        <w:keepLines w:val="0"/>
-        <w:widowControl/>
-        <w:suppressLineNumbers w:val="0"/>
-        <w:jc w:val="left"/>
-        <w:rPr>
-          <w:b/>
-          <w:bCs/>
-        </w:rPr>
-      </w:pPr>
-      <w:r>
-        <w:rPr>
-          <w:rFonts w:hint="default" w:ascii="Helvetica" w:hAnsi="Helvetica" w:eastAsia="Helvetica" w:cs="Helvetica"/>
-          <w:b/>
-          <w:bCs/>
-          <w:color w:val="000000"/>
-          <w:kern w:val="0"/>
-          <w:sz w:val="25"/>
-          <w:szCs w:val="25"/>
-          <w:lang w:val="en-US" w:eastAsia="zh-CN" w:bidi="ar"/>
-        </w:rPr>
-        <w:t xml:space="preserve">6. Write a query to calculate your age in year. </w:t>
-      </w:r>
+        <w:numPr>
+          <w:ilvl w:val="0"/>
+          <w:numId w:val="1"/>
+        </w:numPr>
+        <w:suppressLineNumbers w:val="0"/>
+        <w:ind w:left="0" w:leftChars="0" w:firstLine="0" w:firstLineChars="0"/>
+        <w:jc w:val="left"/>
+        <w:rPr>
+          <w:rFonts w:hint="default" w:ascii="Helvetica" w:hAnsi="Helvetica" w:eastAsia="Helvetica" w:cs="Helvetica"/>
+          <w:b/>
+          <w:bCs/>
+          <w:color w:val="000000"/>
+          <w:kern w:val="0"/>
+          <w:sz w:val="25"/>
+          <w:szCs w:val="25"/>
+          <w:lang w:val="en-US" w:eastAsia="zh-CN" w:bidi="ar"/>
+        </w:rPr>
+      </w:pPr>
+      <w:r>
+        <w:rPr>
+          <w:rFonts w:hint="default" w:ascii="Helvetica" w:hAnsi="Helvetica" w:eastAsia="Helvetica" w:cs="Helvetica"/>
+          <w:b/>
+          <w:bCs/>
+          <w:color w:val="000000"/>
+          <w:kern w:val="0"/>
+          <w:sz w:val="25"/>
+          <w:szCs w:val="25"/>
+          <w:lang w:val="en-US" w:eastAsia="zh-CN" w:bidi="ar"/>
+        </w:rPr>
+        <w:t xml:space="preserve">Write a query to get the first day of the current year. </w:t>
+      </w:r>
+    </w:p>
+    <w:p>
+      <w:pPr>
+        <w:keepNext w:val="0"/>
+        <w:keepLines w:val="0"/>
+        <w:widowControl/>
+        <w:numPr>
+          <w:numId w:val="0"/>
+        </w:numPr>
+        <w:suppressLineNumbers w:val="0"/>
+        <w:ind w:leftChars="0"/>
+        <w:jc w:val="left"/>
+        <w:rPr>
+          <w:rFonts w:hint="default" w:ascii="Helvetica" w:hAnsi="Helvetica" w:eastAsia="Helvetica"/>
+          <w:b w:val="0"/>
+          <w:bCs w:val="0"/>
+          <w:color w:val="000000"/>
+          <w:kern w:val="0"/>
+          <w:sz w:val="25"/>
+          <w:szCs w:val="25"/>
+          <w:lang w:val="en-US" w:eastAsia="zh-CN"/>
+        </w:rPr>
+      </w:pPr>
+      <w:r>
+        <w:rPr>
+          <w:rFonts w:hint="default" w:ascii="Helvetica" w:hAnsi="Helvetica" w:eastAsia="Helvetica" w:cs="Helvetica"/>
+          <w:b/>
+          <w:bCs/>
+          <w:color w:val="000000"/>
+          <w:kern w:val="0"/>
+          <w:sz w:val="25"/>
+          <w:szCs w:val="25"/>
+          <w:lang w:val="en-US" w:eastAsia="zh-CN" w:bidi="ar"/>
+        </w:rPr>
+        <w:t xml:space="preserve">Ans. </w:t>
+      </w:r>
+      <w:r>
+        <w:rPr>
+          <w:rFonts w:hint="default" w:ascii="Helvetica" w:hAnsi="Helvetica" w:eastAsia="Helvetica"/>
+          <w:b/>
+          <w:bCs/>
+          <w:color w:val="000000"/>
+          <w:kern w:val="0"/>
+          <w:sz w:val="25"/>
+          <w:szCs w:val="25"/>
+          <w:lang w:val="en-US" w:eastAsia="zh-CN"/>
+        </w:rPr>
+        <w:t xml:space="preserve"> </w:t>
+      </w:r>
+      <w:r>
+        <w:rPr>
+          <w:rFonts w:hint="default" w:ascii="Helvetica" w:hAnsi="Helvetica" w:eastAsia="Helvetica"/>
+          <w:b w:val="0"/>
+          <w:bCs w:val="0"/>
+          <w:color w:val="000000"/>
+          <w:kern w:val="0"/>
+          <w:sz w:val="25"/>
+          <w:szCs w:val="25"/>
+          <w:lang w:val="en-US" w:eastAsia="zh-CN"/>
+        </w:rPr>
+        <w:t>select dayname(date_format(curdate(), '%Y-01-01'));</w:t>
+      </w:r>
+    </w:p>
+    <w:p>
+      <w:pPr>
+        <w:keepNext w:val="0"/>
+        <w:keepLines w:val="0"/>
+        <w:widowControl/>
+        <w:numPr>
+          <w:numId w:val="0"/>
+        </w:numPr>
+        <w:suppressLineNumbers w:val="0"/>
+        <w:ind w:leftChars="0"/>
+        <w:jc w:val="left"/>
+        <w:rPr>
+          <w:rFonts w:hint="default" w:ascii="Helvetica" w:hAnsi="Helvetica" w:eastAsia="Helvetica"/>
+          <w:b w:val="0"/>
+          <w:bCs w:val="0"/>
+          <w:color w:val="000000"/>
+          <w:kern w:val="0"/>
+          <w:sz w:val="25"/>
+          <w:szCs w:val="25"/>
+          <w:lang w:val="en-US" w:eastAsia="zh-CN"/>
+        </w:rPr>
+      </w:pPr>
+    </w:p>
+    <w:p>
+      <w:pPr>
+        <w:keepNext w:val="0"/>
+        <w:keepLines w:val="0"/>
+        <w:widowControl/>
+        <w:numPr>
+          <w:ilvl w:val="0"/>
+          <w:numId w:val="1"/>
+        </w:numPr>
+        <w:suppressLineNumbers w:val="0"/>
+        <w:ind w:left="0" w:leftChars="0" w:firstLine="0" w:firstLineChars="0"/>
+        <w:jc w:val="left"/>
+        <w:rPr>
+          <w:rFonts w:hint="default" w:ascii="Helvetica" w:hAnsi="Helvetica" w:eastAsia="Helvetica" w:cs="Helvetica"/>
+          <w:b/>
+          <w:bCs/>
+          <w:color w:val="000000"/>
+          <w:kern w:val="0"/>
+          <w:sz w:val="25"/>
+          <w:szCs w:val="25"/>
+          <w:lang w:val="en-US" w:eastAsia="zh-CN" w:bidi="ar"/>
+        </w:rPr>
+      </w:pPr>
+      <w:r>
+        <w:rPr>
+          <w:rFonts w:hint="default" w:ascii="Helvetica" w:hAnsi="Helvetica" w:eastAsia="Helvetica" w:cs="Helvetica"/>
+          <w:b/>
+          <w:bCs/>
+          <w:color w:val="000000"/>
+          <w:kern w:val="0"/>
+          <w:sz w:val="25"/>
+          <w:szCs w:val="25"/>
+          <w:lang w:val="en-US" w:eastAsia="zh-CN" w:bidi="ar"/>
+        </w:rPr>
+        <w:t xml:space="preserve">Write a query to get the last day of the current year. </w:t>
+      </w:r>
+    </w:p>
+    <w:p>
+      <w:pPr>
+        <w:keepNext w:val="0"/>
+        <w:keepLines w:val="0"/>
+        <w:widowControl/>
+        <w:numPr>
+          <w:numId w:val="0"/>
+        </w:numPr>
+        <w:suppressLineNumbers w:val="0"/>
+        <w:ind w:leftChars="0"/>
+        <w:jc w:val="left"/>
+        <w:rPr>
+          <w:rFonts w:hint="default" w:ascii="Helvetica" w:hAnsi="Helvetica" w:eastAsia="Helvetica" w:cs="Helvetica"/>
+          <w:b w:val="0"/>
+          <w:bCs w:val="0"/>
+          <w:color w:val="000000"/>
+          <w:kern w:val="0"/>
+          <w:sz w:val="25"/>
+          <w:szCs w:val="25"/>
+          <w:lang w:val="en-US" w:eastAsia="zh-CN" w:bidi="ar"/>
+        </w:rPr>
+      </w:pPr>
+      <w:r>
+        <w:rPr>
+          <w:rFonts w:hint="default" w:ascii="Helvetica" w:hAnsi="Helvetica" w:eastAsia="Helvetica" w:cs="Helvetica"/>
+          <w:b/>
+          <w:bCs/>
+          <w:color w:val="000000"/>
+          <w:kern w:val="0"/>
+          <w:sz w:val="25"/>
+          <w:szCs w:val="25"/>
+          <w:lang w:val="en-US" w:eastAsia="zh-CN" w:bidi="ar"/>
+        </w:rPr>
+        <w:t xml:space="preserve">Ans. </w:t>
+      </w:r>
+      <w:r>
+        <w:rPr>
+          <w:rFonts w:hint="default" w:ascii="Helvetica" w:hAnsi="Helvetica" w:eastAsia="Helvetica" w:cs="Helvetica"/>
+          <w:b w:val="0"/>
+          <w:bCs w:val="0"/>
+          <w:color w:val="000000"/>
+          <w:kern w:val="0"/>
+          <w:sz w:val="25"/>
+          <w:szCs w:val="25"/>
+          <w:lang w:val="en-US" w:eastAsia="zh-CN" w:bidi="ar"/>
+        </w:rPr>
+        <w:t xml:space="preserve"> </w:t>
+      </w:r>
+      <w:r>
+        <w:rPr>
+          <w:rFonts w:hint="default" w:ascii="Helvetica" w:hAnsi="Helvetica" w:eastAsia="Helvetica"/>
+          <w:b w:val="0"/>
+          <w:bCs w:val="0"/>
+          <w:color w:val="000000"/>
+          <w:kern w:val="0"/>
+          <w:sz w:val="25"/>
+          <w:szCs w:val="25"/>
+          <w:lang w:val="en-US" w:eastAsia="zh-CN"/>
+        </w:rPr>
+        <w:t>select dayname(date_format(curdate(), '%Y-12-31'));</w:t>
+      </w:r>
+    </w:p>
+    <w:p>
+      <w:pPr>
+        <w:keepNext w:val="0"/>
+        <w:keepLines w:val="0"/>
+        <w:widowControl/>
+        <w:numPr>
+          <w:numId w:val="0"/>
+        </w:numPr>
+        <w:suppressLineNumbers w:val="0"/>
+        <w:ind w:leftChars="0"/>
+        <w:jc w:val="left"/>
+        <w:rPr>
+          <w:rFonts w:hint="default" w:ascii="Helvetica" w:hAnsi="Helvetica" w:eastAsia="Helvetica" w:cs="Helvetica"/>
+          <w:b/>
+          <w:bCs/>
+          <w:color w:val="000000"/>
+          <w:kern w:val="0"/>
+          <w:sz w:val="25"/>
+          <w:szCs w:val="25"/>
+          <w:lang w:val="en-US" w:eastAsia="zh-CN" w:bidi="ar"/>
+        </w:rPr>
+      </w:pPr>
+    </w:p>
+    <w:p>
+      <w:pPr>
+        <w:keepNext w:val="0"/>
+        <w:keepLines w:val="0"/>
+        <w:widowControl/>
+        <w:numPr>
+          <w:ilvl w:val="0"/>
+          <w:numId w:val="1"/>
+        </w:numPr>
+        <w:suppressLineNumbers w:val="0"/>
+        <w:ind w:left="0" w:leftChars="0" w:firstLine="0" w:firstLineChars="0"/>
+        <w:jc w:val="left"/>
+        <w:rPr>
+          <w:rFonts w:hint="default" w:ascii="Helvetica" w:hAnsi="Helvetica" w:eastAsia="Helvetica" w:cs="Helvetica"/>
+          <w:b/>
+          <w:bCs/>
+          <w:color w:val="000000"/>
+          <w:kern w:val="0"/>
+          <w:sz w:val="25"/>
+          <w:szCs w:val="25"/>
+          <w:lang w:val="en-US" w:eastAsia="zh-CN" w:bidi="ar"/>
+        </w:rPr>
+      </w:pPr>
+      <w:r>
+        <w:rPr>
+          <w:rFonts w:hint="default" w:ascii="Helvetica" w:hAnsi="Helvetica" w:eastAsia="Helvetica" w:cs="Helvetica"/>
+          <w:b/>
+          <w:bCs/>
+          <w:color w:val="000000"/>
+          <w:kern w:val="0"/>
+          <w:sz w:val="25"/>
+          <w:szCs w:val="25"/>
+          <w:lang w:val="en-US" w:eastAsia="zh-CN" w:bidi="ar"/>
+        </w:rPr>
+        <w:t xml:space="preserve">Write a query to calculate your age in year. </w:t>
+      </w:r>
+    </w:p>
+    <w:p>
+      <w:pPr>
+        <w:keepNext w:val="0"/>
+        <w:keepLines w:val="0"/>
+        <w:widowControl/>
+        <w:numPr>
+          <w:numId w:val="0"/>
+        </w:numPr>
+        <w:suppressLineNumbers w:val="0"/>
+        <w:ind w:leftChars="0"/>
+        <w:jc w:val="left"/>
+        <w:rPr>
+          <w:rFonts w:hint="default" w:ascii="Helvetica" w:hAnsi="Helvetica" w:eastAsia="Helvetica"/>
+          <w:b w:val="0"/>
+          <w:bCs w:val="0"/>
+          <w:color w:val="000000"/>
+          <w:kern w:val="0"/>
+          <w:sz w:val="25"/>
+          <w:szCs w:val="25"/>
+          <w:lang w:val="en-US" w:eastAsia="zh-CN"/>
+        </w:rPr>
+      </w:pPr>
+      <w:r>
+        <w:rPr>
+          <w:rFonts w:hint="default" w:ascii="Helvetica" w:hAnsi="Helvetica" w:eastAsia="Helvetica" w:cs="Helvetica"/>
+          <w:b/>
+          <w:bCs/>
+          <w:color w:val="000000"/>
+          <w:kern w:val="0"/>
+          <w:sz w:val="25"/>
+          <w:szCs w:val="25"/>
+          <w:lang w:val="en-US" w:eastAsia="zh-CN" w:bidi="ar"/>
+        </w:rPr>
+        <w:t xml:space="preserve">Ans. </w:t>
+      </w:r>
+      <w:r>
+        <w:rPr>
+          <w:rFonts w:hint="default" w:ascii="Helvetica" w:hAnsi="Helvetica" w:eastAsia="Helvetica"/>
+          <w:b w:val="0"/>
+          <w:bCs w:val="0"/>
+          <w:color w:val="000000"/>
+          <w:kern w:val="0"/>
+          <w:sz w:val="25"/>
+          <w:szCs w:val="25"/>
+          <w:lang w:val="en-US" w:eastAsia="zh-CN"/>
+        </w:rPr>
+        <w:t>select timestampdiff(Year,'2003-04-08',curdate());</w:t>
+      </w:r>
+    </w:p>
+    <w:p>
+      <w:pPr>
+        <w:keepNext w:val="0"/>
+        <w:keepLines w:val="0"/>
+        <w:widowControl/>
+        <w:numPr>
+          <w:numId w:val="0"/>
+        </w:numPr>
+        <w:suppressLineNumbers w:val="0"/>
+        <w:ind w:leftChars="0"/>
+        <w:jc w:val="left"/>
+        <w:rPr>
+          <w:rFonts w:hint="default" w:ascii="Helvetica" w:hAnsi="Helvetica" w:eastAsia="Helvetica"/>
+          <w:b/>
+          <w:bCs/>
+          <w:color w:val="000000"/>
+          <w:kern w:val="0"/>
+          <w:sz w:val="25"/>
+          <w:szCs w:val="25"/>
+          <w:lang w:val="en-US" w:eastAsia="zh-CN"/>
+        </w:rPr>
+      </w:pPr>
     </w:p>
     <w:p>
       <w:pPr>
@@ -602,8 +877,14 @@
         <w:suppressLineNumbers w:val="0"/>
         <w:jc w:val="left"/>
         <w:rPr>
-          <w:b/>
-          <w:bCs/>
+          <w:rFonts w:hint="default" w:ascii="Helvetica" w:hAnsi="Helvetica" w:eastAsia="Helvetica" w:cs="Helvetica"/>
+          <w:b/>
+          <w:bCs/>
+          <w:color w:val="000000"/>
+          <w:kern w:val="0"/>
+          <w:sz w:val="25"/>
+          <w:szCs w:val="25"/>
+          <w:lang w:val="en-US" w:eastAsia="zh-CN" w:bidi="ar"/>
         </w:rPr>
       </w:pPr>
       <w:r>
@@ -628,8 +909,74 @@
         <w:suppressLineNumbers w:val="0"/>
         <w:jc w:val="left"/>
         <w:rPr>
-          <w:b/>
-          <w:bCs/>
+          <w:rFonts w:hint="default" w:ascii="Helvetica" w:hAnsi="Helvetica" w:eastAsia="Helvetica" w:cs="Helvetica"/>
+          <w:b w:val="0"/>
+          <w:bCs w:val="0"/>
+          <w:color w:val="000000"/>
+          <w:kern w:val="0"/>
+          <w:sz w:val="25"/>
+          <w:szCs w:val="25"/>
+          <w:lang w:val="en-US" w:eastAsia="zh-CN" w:bidi="ar"/>
+        </w:rPr>
+      </w:pPr>
+      <w:r>
+        <w:rPr>
+          <w:rFonts w:hint="default" w:ascii="Helvetica" w:hAnsi="Helvetica" w:eastAsia="Helvetica" w:cs="Helvetica"/>
+          <w:b/>
+          <w:bCs/>
+          <w:color w:val="000000"/>
+          <w:kern w:val="0"/>
+          <w:sz w:val="25"/>
+          <w:szCs w:val="25"/>
+          <w:lang w:val="en-US" w:eastAsia="zh-CN" w:bidi="ar"/>
+        </w:rPr>
+        <w:t xml:space="preserve">Ans. </w:t>
+      </w:r>
+      <w:r>
+        <w:rPr>
+          <w:rFonts w:hint="default" w:ascii="Helvetica" w:hAnsi="Helvetica" w:eastAsia="Helvetica"/>
+          <w:b w:val="0"/>
+          <w:bCs w:val="0"/>
+          <w:color w:val="000000"/>
+          <w:kern w:val="0"/>
+          <w:sz w:val="25"/>
+          <w:szCs w:val="25"/>
+          <w:lang w:val="en-US" w:eastAsia="zh-CN"/>
+        </w:rPr>
+        <w:t>select date_format(curdate(),'%M %d, %Y');</w:t>
+      </w:r>
+    </w:p>
+    <w:p>
+      <w:pPr>
+        <w:keepNext w:val="0"/>
+        <w:keepLines w:val="0"/>
+        <w:widowControl/>
+        <w:suppressLineNumbers w:val="0"/>
+        <w:jc w:val="left"/>
+        <w:rPr>
+          <w:rFonts w:hint="default" w:ascii="Helvetica" w:hAnsi="Helvetica" w:eastAsia="Helvetica" w:cs="Helvetica"/>
+          <w:b/>
+          <w:bCs/>
+          <w:color w:val="000000"/>
+          <w:kern w:val="0"/>
+          <w:sz w:val="25"/>
+          <w:szCs w:val="25"/>
+          <w:lang w:val="en-US" w:eastAsia="zh-CN" w:bidi="ar"/>
+        </w:rPr>
+      </w:pPr>
+    </w:p>
+    <w:p>
+      <w:pPr>
+        <w:keepNext w:val="0"/>
+        <w:keepLines w:val="0"/>
+        <w:widowControl/>
+        <w:suppressLineNumbers w:val="0"/>
+        <w:jc w:val="left"/>
+        <w:rPr>
+          <w:rFonts w:hint="default"/>
+          <w:b/>
+          <w:bCs/>
+          <w:lang w:val="en-US"/>
         </w:rPr>
       </w:pPr>
       <w:r>
@@ -654,8 +1001,14 @@
         <w:suppressLineNumbers w:val="0"/>
         <w:jc w:val="left"/>
         <w:rPr>
-          <w:b/>
-          <w:bCs/>
+          <w:rFonts w:hint="default" w:ascii="Helvetica" w:hAnsi="Helvetica" w:eastAsia="Helvetica" w:cs="Helvetica"/>
+          <w:b/>
+          <w:bCs/>
+          <w:color w:val="000000"/>
+          <w:kern w:val="0"/>
+          <w:sz w:val="25"/>
+          <w:szCs w:val="25"/>
+          <w:lang w:val="en-US" w:eastAsia="zh-CN" w:bidi="ar"/>
         </w:rPr>
       </w:pPr>
       <w:r>
@@ -680,75 +1033,411 @@
         <w:suppressLineNumbers w:val="0"/>
         <w:jc w:val="left"/>
         <w:rPr>
-          <w:b/>
-          <w:bCs/>
-        </w:rPr>
-      </w:pPr>
-      <w:r>
-        <w:rPr>
-          <w:rFonts w:hint="default" w:ascii="Helvetica" w:hAnsi="Helvetica" w:eastAsia="Helvetica" w:cs="Helvetica"/>
-          <w:b/>
-          <w:bCs/>
-          <w:color w:val="000000"/>
-          <w:kern w:val="0"/>
-          <w:sz w:val="25"/>
-          <w:szCs w:val="25"/>
-          <w:lang w:val="en-US" w:eastAsia="zh-CN" w:bidi="ar"/>
-        </w:rPr>
-        <w:t xml:space="preserve">9. Write a query to extract the year from the current date. </w:t>
-      </w:r>
-    </w:p>
-    <w:p>
-      <w:pPr>
-        <w:keepNext w:val="0"/>
-        <w:keepLines w:val="0"/>
-        <w:widowControl/>
-        <w:suppressLineNumbers w:val="0"/>
-        <w:jc w:val="left"/>
-        <w:rPr>
-          <w:b/>
-          <w:bCs/>
-        </w:rPr>
-      </w:pPr>
-      <w:r>
-        <w:rPr>
-          <w:rFonts w:hint="default" w:ascii="Helvetica" w:hAnsi="Helvetica" w:eastAsia="Helvetica" w:cs="Helvetica"/>
-          <w:b/>
-          <w:bCs/>
-          <w:color w:val="000000"/>
-          <w:kern w:val="0"/>
-          <w:sz w:val="25"/>
-          <w:szCs w:val="25"/>
-          <w:lang w:val="en-US" w:eastAsia="zh-CN" w:bidi="ar"/>
-        </w:rPr>
-        <w:t xml:space="preserve">10. Write a query to get the first name and hire date from employees table </w:t>
-      </w:r>
-    </w:p>
-    <w:p>
-      <w:pPr>
-        <w:keepNext w:val="0"/>
-        <w:keepLines w:val="0"/>
-        <w:widowControl/>
-        <w:suppressLineNumbers w:val="0"/>
-        <w:jc w:val="left"/>
-        <w:rPr>
-          <w:b/>
-          <w:bCs/>
-        </w:rPr>
-      </w:pPr>
-      <w:r>
-        <w:rPr>
-          <w:rFonts w:hint="default" w:ascii="Helvetica" w:hAnsi="Helvetica" w:eastAsia="Helvetica" w:cs="Helvetica"/>
-          <w:b/>
-          <w:bCs/>
-          <w:color w:val="000000"/>
-          <w:kern w:val="0"/>
-          <w:sz w:val="25"/>
-          <w:szCs w:val="25"/>
-          <w:lang w:val="en-US" w:eastAsia="zh-CN" w:bidi="ar"/>
-        </w:rPr>
-        <w:t xml:space="preserve">where hire date between '1987-06-01' and '1987-07-30' </w:t>
-      </w:r>
+          <w:rFonts w:hint="default" w:ascii="Helvetica" w:hAnsi="Helvetica" w:eastAsia="Helvetica"/>
+          <w:b w:val="0"/>
+          <w:bCs w:val="0"/>
+          <w:color w:val="000000"/>
+          <w:kern w:val="0"/>
+          <w:sz w:val="25"/>
+          <w:szCs w:val="25"/>
+          <w:lang w:val="en-US" w:eastAsia="zh-CN"/>
+        </w:rPr>
+      </w:pPr>
+      <w:r>
+        <w:rPr>
+          <w:rFonts w:hint="default" w:ascii="Helvetica" w:hAnsi="Helvetica" w:eastAsia="Helvetica" w:cs="Helvetica"/>
+          <w:b/>
+          <w:bCs/>
+          <w:color w:val="000000"/>
+          <w:kern w:val="0"/>
+          <w:sz w:val="25"/>
+          <w:szCs w:val="25"/>
+          <w:lang w:val="en-US" w:eastAsia="zh-CN" w:bidi="ar"/>
+        </w:rPr>
+        <w:t xml:space="preserve">Ans. </w:t>
+      </w:r>
+      <w:r>
+        <w:rPr>
+          <w:rFonts w:hint="default" w:ascii="Helvetica" w:hAnsi="Helvetica" w:eastAsia="Helvetica"/>
+          <w:b/>
+          <w:bCs/>
+          <w:color w:val="000000"/>
+          <w:kern w:val="0"/>
+          <w:sz w:val="25"/>
+          <w:szCs w:val="25"/>
+          <w:lang w:val="en-US" w:eastAsia="zh-CN"/>
+        </w:rPr>
+        <w:t xml:space="preserve"> </w:t>
+      </w:r>
+      <w:r>
+        <w:rPr>
+          <w:rFonts w:hint="default" w:ascii="Helvetica" w:hAnsi="Helvetica" w:eastAsia="Helvetica"/>
+          <w:b w:val="0"/>
+          <w:bCs w:val="0"/>
+          <w:color w:val="000000"/>
+          <w:kern w:val="0"/>
+          <w:sz w:val="25"/>
+          <w:szCs w:val="25"/>
+          <w:lang w:val="en-US" w:eastAsia="zh-CN"/>
+        </w:rPr>
+        <w:t>select date_format(curdate(), '%W %M %Y');</w:t>
+      </w:r>
+    </w:p>
+    <w:p>
+      <w:pPr>
+        <w:keepNext w:val="0"/>
+        <w:keepLines w:val="0"/>
+        <w:widowControl/>
+        <w:suppressLineNumbers w:val="0"/>
+        <w:jc w:val="left"/>
+        <w:rPr>
+          <w:rFonts w:hint="default" w:ascii="Helvetica" w:hAnsi="Helvetica" w:eastAsia="Helvetica"/>
+          <w:b w:val="0"/>
+          <w:bCs w:val="0"/>
+          <w:color w:val="000000"/>
+          <w:kern w:val="0"/>
+          <w:sz w:val="25"/>
+          <w:szCs w:val="25"/>
+          <w:lang w:val="en-US" w:eastAsia="zh-CN"/>
+        </w:rPr>
+      </w:pPr>
+    </w:p>
+    <w:p>
+      <w:pPr>
+        <w:keepNext w:val="0"/>
+        <w:keepLines w:val="0"/>
+        <w:widowControl/>
+        <w:numPr>
+          <w:ilvl w:val="0"/>
+          <w:numId w:val="2"/>
+        </w:numPr>
+        <w:suppressLineNumbers w:val="0"/>
+        <w:jc w:val="left"/>
+        <w:rPr>
+          <w:rFonts w:hint="default" w:ascii="Helvetica" w:hAnsi="Helvetica" w:eastAsia="Helvetica" w:cs="Helvetica"/>
+          <w:b/>
+          <w:bCs/>
+          <w:color w:val="000000"/>
+          <w:kern w:val="0"/>
+          <w:sz w:val="25"/>
+          <w:szCs w:val="25"/>
+          <w:lang w:val="en-US" w:eastAsia="zh-CN" w:bidi="ar"/>
+        </w:rPr>
+      </w:pPr>
+      <w:r>
+        <w:rPr>
+          <w:rFonts w:hint="default" w:ascii="Helvetica" w:hAnsi="Helvetica" w:eastAsia="Helvetica" w:cs="Helvetica"/>
+          <w:b/>
+          <w:bCs/>
+          <w:color w:val="000000"/>
+          <w:kern w:val="0"/>
+          <w:sz w:val="25"/>
+          <w:szCs w:val="25"/>
+          <w:lang w:val="en-US" w:eastAsia="zh-CN" w:bidi="ar"/>
+        </w:rPr>
+        <w:t xml:space="preserve">Write a query to extract the year from the current date. </w:t>
+      </w:r>
+    </w:p>
+    <w:p>
+      <w:pPr>
+        <w:keepNext w:val="0"/>
+        <w:keepLines w:val="0"/>
+        <w:widowControl/>
+        <w:numPr>
+          <w:numId w:val="0"/>
+        </w:numPr>
+        <w:suppressLineNumbers w:val="0"/>
+        <w:jc w:val="left"/>
+        <w:rPr>
+          <w:rFonts w:hint="default" w:ascii="Helvetica" w:hAnsi="Helvetica" w:eastAsia="Helvetica"/>
+          <w:b w:val="0"/>
+          <w:bCs w:val="0"/>
+          <w:color w:val="000000"/>
+          <w:kern w:val="0"/>
+          <w:sz w:val="25"/>
+          <w:szCs w:val="25"/>
+          <w:lang w:val="en-US" w:eastAsia="zh-CN"/>
+        </w:rPr>
+      </w:pPr>
+      <w:r>
+        <w:rPr>
+          <w:rFonts w:hint="default" w:ascii="Helvetica" w:hAnsi="Helvetica" w:eastAsia="Helvetica" w:cs="Helvetica"/>
+          <w:b/>
+          <w:bCs/>
+          <w:color w:val="000000"/>
+          <w:kern w:val="0"/>
+          <w:sz w:val="25"/>
+          <w:szCs w:val="25"/>
+          <w:lang w:val="en-US" w:eastAsia="zh-CN" w:bidi="ar"/>
+        </w:rPr>
+        <w:t xml:space="preserve">Ans. </w:t>
+      </w:r>
+      <w:r>
+        <w:rPr>
+          <w:rFonts w:hint="default" w:ascii="Helvetica" w:hAnsi="Helvetica" w:eastAsia="Helvetica"/>
+          <w:b w:val="0"/>
+          <w:bCs w:val="0"/>
+          <w:color w:val="000000"/>
+          <w:kern w:val="0"/>
+          <w:sz w:val="25"/>
+          <w:szCs w:val="25"/>
+          <w:lang w:val="en-US" w:eastAsia="zh-CN"/>
+        </w:rPr>
+        <w:t>select extract(year from curdate());</w:t>
+      </w:r>
+    </w:p>
+    <w:p>
+      <w:pPr>
+        <w:keepNext w:val="0"/>
+        <w:keepLines w:val="0"/>
+        <w:widowControl/>
+        <w:numPr>
+          <w:numId w:val="0"/>
+        </w:numPr>
+        <w:suppressLineNumbers w:val="0"/>
+        <w:jc w:val="left"/>
+        <w:rPr>
+          <w:rFonts w:hint="default" w:ascii="Helvetica" w:hAnsi="Helvetica" w:eastAsia="Helvetica"/>
+          <w:b w:val="0"/>
+          <w:bCs w:val="0"/>
+          <w:color w:val="000000"/>
+          <w:kern w:val="0"/>
+          <w:sz w:val="25"/>
+          <w:szCs w:val="25"/>
+          <w:lang w:val="en-US" w:eastAsia="zh-CN"/>
+        </w:rPr>
+      </w:pPr>
+    </w:p>
+    <w:p>
+      <w:pPr>
+        <w:keepNext w:val="0"/>
+        <w:keepLines w:val="0"/>
+        <w:widowControl/>
+        <w:numPr>
+          <w:ilvl w:val="0"/>
+          <w:numId w:val="2"/>
+        </w:numPr>
+        <w:suppressLineNumbers w:val="0"/>
+        <w:ind w:left="0" w:leftChars="0" w:firstLine="0" w:firstLineChars="0"/>
+        <w:jc w:val="left"/>
+        <w:rPr>
+          <w:b/>
+          <w:bCs/>
+        </w:rPr>
+      </w:pPr>
+      <w:r>
+        <w:rPr>
+          <w:rFonts w:hint="default" w:ascii="Helvetica" w:hAnsi="Helvetica" w:eastAsia="Helvetica" w:cs="Helvetica"/>
+          <w:b/>
+          <w:bCs/>
+          <w:color w:val="000000"/>
+          <w:kern w:val="0"/>
+          <w:sz w:val="25"/>
+          <w:szCs w:val="25"/>
+          <w:lang w:val="en-US" w:eastAsia="zh-CN" w:bidi="ar"/>
+        </w:rPr>
+        <w:t xml:space="preserve">Write a query to get the first name and hire date from employees table where hire date between '1987-06-01' and '1987-07-30' </w:t>
+      </w:r>
+    </w:p>
+    <w:p>
+      <w:pPr>
+        <w:keepNext w:val="0"/>
+        <w:keepLines w:val="0"/>
+        <w:widowControl/>
+        <w:numPr>
+          <w:numId w:val="0"/>
+        </w:numPr>
+        <w:suppressLineNumbers w:val="0"/>
+        <w:jc w:val="left"/>
+        <w:rPr>
+          <w:rFonts w:hint="default" w:ascii="Helvetica" w:hAnsi="Helvetica" w:eastAsia="Helvetica"/>
+          <w:b w:val="0"/>
+          <w:bCs w:val="0"/>
+          <w:color w:val="000000"/>
+          <w:kern w:val="0"/>
+          <w:sz w:val="25"/>
+          <w:szCs w:val="25"/>
+          <w:lang w:val="en-US" w:eastAsia="zh-CN"/>
+        </w:rPr>
+      </w:pPr>
+      <w:r>
+        <w:rPr>
+          <w:rFonts w:hint="default" w:ascii="Helvetica" w:hAnsi="Helvetica" w:eastAsia="Helvetica" w:cs="Helvetica"/>
+          <w:b/>
+          <w:bCs/>
+          <w:color w:val="000000"/>
+          <w:kern w:val="0"/>
+          <w:sz w:val="25"/>
+          <w:szCs w:val="25"/>
+          <w:lang w:val="en-US" w:eastAsia="zh-CN" w:bidi="ar"/>
+        </w:rPr>
+        <w:t xml:space="preserve">Ans. </w:t>
+      </w:r>
+      <w:r>
+        <w:rPr>
+          <w:rFonts w:hint="default" w:ascii="Helvetica" w:hAnsi="Helvetica" w:eastAsia="Helvetica"/>
+          <w:b/>
+          <w:bCs/>
+          <w:color w:val="000000"/>
+          <w:kern w:val="0"/>
+          <w:sz w:val="25"/>
+          <w:szCs w:val="25"/>
+          <w:lang w:val="en-US" w:eastAsia="zh-CN"/>
+        </w:rPr>
+        <w:t xml:space="preserve"> </w:t>
+      </w:r>
+      <w:r>
+        <w:rPr>
+          <w:rFonts w:hint="default" w:ascii="Helvetica" w:hAnsi="Helvetica" w:eastAsia="Helvetica"/>
+          <w:b w:val="0"/>
+          <w:bCs w:val="0"/>
+          <w:color w:val="000000"/>
+          <w:kern w:val="0"/>
+          <w:sz w:val="25"/>
+          <w:szCs w:val="25"/>
+          <w:lang w:val="en-US" w:eastAsia="zh-CN"/>
+        </w:rPr>
+        <w:t>select ename, hiredate</w:t>
+      </w:r>
+    </w:p>
+    <w:p>
+      <w:pPr>
+        <w:keepNext w:val="0"/>
+        <w:keepLines w:val="0"/>
+        <w:widowControl/>
+        <w:numPr>
+          <w:numId w:val="0"/>
+        </w:numPr>
+        <w:suppressLineNumbers w:val="0"/>
+        <w:jc w:val="left"/>
+        <w:rPr>
+          <w:rFonts w:hint="default" w:ascii="Helvetica" w:hAnsi="Helvetica" w:eastAsia="Helvetica"/>
+          <w:b w:val="0"/>
+          <w:bCs w:val="0"/>
+          <w:color w:val="000000"/>
+          <w:kern w:val="0"/>
+          <w:sz w:val="25"/>
+          <w:szCs w:val="25"/>
+          <w:lang w:val="en-US" w:eastAsia="zh-CN"/>
+        </w:rPr>
+      </w:pPr>
+      <w:r>
+        <w:rPr>
+          <w:rFonts w:hint="default" w:ascii="Helvetica" w:hAnsi="Helvetica" w:eastAsia="Helvetica"/>
+          <w:b w:val="0"/>
+          <w:bCs w:val="0"/>
+          <w:color w:val="000000"/>
+          <w:kern w:val="0"/>
+          <w:sz w:val="25"/>
+          <w:szCs w:val="25"/>
+          <w:lang w:val="en-US" w:eastAsia="zh-CN"/>
+        </w:rPr>
+        <w:t xml:space="preserve">    -&gt; from emp</w:t>
+      </w:r>
+    </w:p>
+    <w:p>
+      <w:pPr>
+        <w:keepNext w:val="0"/>
+        <w:keepLines w:val="0"/>
+        <w:widowControl/>
+        <w:numPr>
+          <w:numId w:val="0"/>
+        </w:numPr>
+        <w:suppressLineNumbers w:val="0"/>
+        <w:jc w:val="left"/>
+        <w:rPr>
+          <w:rFonts w:hint="default"/>
+          <w:b w:val="0"/>
+          <w:bCs w:val="0"/>
+          <w:lang w:val="en-US"/>
+        </w:rPr>
+      </w:pPr>
+      <w:r>
+        <w:rPr>
+          <w:rFonts w:hint="default" w:ascii="Helvetica" w:hAnsi="Helvetica" w:eastAsia="Helvetica"/>
+          <w:b w:val="0"/>
+          <w:bCs w:val="0"/>
+          <w:color w:val="000000"/>
+          <w:kern w:val="0"/>
+          <w:sz w:val="25"/>
+          <w:szCs w:val="25"/>
+          <w:lang w:val="en-US" w:eastAsia="zh-CN"/>
+        </w:rPr>
+        <w:t xml:space="preserve">    -&gt; where hiredate between  '1987-06-01' and '1987-07-30' ;</w:t>
+      </w:r>
+    </w:p>
+    <w:p>
+      <w:pPr>
+        <w:keepNext w:val="0"/>
+        <w:keepLines w:val="0"/>
+        <w:widowControl/>
+        <w:numPr>
+          <w:numId w:val="0"/>
+        </w:numPr>
+        <w:suppressLineNumbers w:val="0"/>
+        <w:jc w:val="left"/>
+        <w:rPr>
+          <w:b/>
+          <w:bCs/>
+        </w:rPr>
+      </w:pPr>
+    </w:p>
+    <w:p>
+      <w:pPr>
+        <w:keepNext w:val="0"/>
+        <w:keepLines w:val="0"/>
+        <w:widowControl/>
+        <w:suppressLineNumbers w:val="0"/>
+        <w:jc w:val="left"/>
+        <w:rPr>
+          <w:rFonts w:hint="default" w:ascii="Helvetica" w:hAnsi="Helvetica" w:eastAsia="Helvetica" w:cs="Helvetica"/>
+          <w:b/>
+          <w:bCs/>
+          <w:color w:val="000000"/>
+          <w:kern w:val="0"/>
+          <w:sz w:val="25"/>
+          <w:szCs w:val="25"/>
+          <w:lang w:val="en-US" w:eastAsia="zh-CN" w:bidi="ar"/>
+        </w:rPr>
+      </w:pPr>
+    </w:p>
+    <w:p>
+      <w:pPr>
+        <w:keepNext w:val="0"/>
+        <w:keepLines w:val="0"/>
+        <w:widowControl/>
+        <w:suppressLineNumbers w:val="0"/>
+        <w:jc w:val="left"/>
+        <w:rPr>
+          <w:rFonts w:hint="default" w:ascii="Helvetica" w:hAnsi="Helvetica" w:eastAsia="Helvetica" w:cs="Helvetica"/>
+          <w:b/>
+          <w:bCs/>
+          <w:color w:val="000000"/>
+          <w:kern w:val="0"/>
+          <w:sz w:val="25"/>
+          <w:szCs w:val="25"/>
+          <w:lang w:val="en-US" w:eastAsia="zh-CN" w:bidi="ar"/>
+        </w:rPr>
+      </w:pPr>
+    </w:p>
+    <w:p>
+      <w:pPr>
+        <w:keepNext w:val="0"/>
+        <w:keepLines w:val="0"/>
+        <w:widowControl/>
+        <w:suppressLineNumbers w:val="0"/>
+        <w:jc w:val="left"/>
+        <w:rPr>
+          <w:rFonts w:hint="default" w:ascii="Helvetica" w:hAnsi="Helvetica" w:eastAsia="Helvetica" w:cs="Helvetica"/>
+          <w:b/>
+          <w:bCs/>
+          <w:color w:val="000000"/>
+          <w:kern w:val="0"/>
+          <w:sz w:val="25"/>
+          <w:szCs w:val="25"/>
+          <w:lang w:val="en-US" w:eastAsia="zh-CN" w:bidi="ar"/>
+        </w:rPr>
+      </w:pPr>
     </w:p>
     <w:p>
       <w:pPr>
@@ -784,8 +1473,14 @@
         <w:suppressLineNumbers w:val="0"/>
         <w:jc w:val="left"/>
         <w:rPr>
-          <w:b/>
-          <w:bCs/>
+          <w:rFonts w:hint="default" w:ascii="Helvetica" w:hAnsi="Helvetica" w:eastAsia="Helvetica" w:cs="Helvetica"/>
+          <w:b/>
+          <w:bCs/>
+          <w:color w:val="000000"/>
+          <w:kern w:val="0"/>
+          <w:sz w:val="25"/>
+          <w:szCs w:val="25"/>
+          <w:lang w:val="en-US" w:eastAsia="zh-CN" w:bidi="ar"/>
         </w:rPr>
       </w:pPr>
       <w:r>
@@ -810,6 +1505,83 @@
         <w:suppressLineNumbers w:val="0"/>
         <w:jc w:val="left"/>
         <w:rPr>
+          <w:rFonts w:hint="default" w:ascii="Helvetica" w:hAnsi="Helvetica" w:eastAsia="Helvetica"/>
+          <w:b w:val="0"/>
+          <w:bCs w:val="0"/>
+          <w:color w:val="000000"/>
+          <w:kern w:val="0"/>
+          <w:sz w:val="25"/>
+          <w:szCs w:val="25"/>
+          <w:lang w:val="en-US" w:eastAsia="zh-CN"/>
+        </w:rPr>
+      </w:pPr>
+      <w:r>
+        <w:rPr>
+          <w:rFonts w:hint="default" w:ascii="Helvetica" w:hAnsi="Helvetica" w:eastAsia="Helvetica" w:cs="Helvetica"/>
+          <w:b/>
+          <w:bCs/>
+          <w:color w:val="000000"/>
+          <w:kern w:val="0"/>
+          <w:sz w:val="25"/>
+          <w:szCs w:val="25"/>
+          <w:lang w:val="en-US" w:eastAsia="zh-CN" w:bidi="ar"/>
+        </w:rPr>
+        <w:t xml:space="preserve">Ans. </w:t>
+      </w:r>
+      <w:r>
+        <w:rPr>
+          <w:rFonts w:hint="default" w:ascii="Helvetica" w:hAnsi="Helvetica" w:eastAsia="Helvetica"/>
+          <w:b/>
+          <w:bCs/>
+          <w:color w:val="000000"/>
+          <w:kern w:val="0"/>
+          <w:sz w:val="25"/>
+          <w:szCs w:val="25"/>
+          <w:lang w:val="en-US" w:eastAsia="zh-CN"/>
+        </w:rPr>
+        <w:t xml:space="preserve"> </w:t>
+      </w:r>
+      <w:r>
+        <w:rPr>
+          <w:rFonts w:hint="default" w:ascii="Helvetica" w:hAnsi="Helvetica" w:eastAsia="Helvetica"/>
+          <w:b w:val="0"/>
+          <w:bCs w:val="0"/>
+          <w:color w:val="000000"/>
+          <w:kern w:val="0"/>
+          <w:sz w:val="25"/>
+          <w:szCs w:val="25"/>
+          <w:lang w:val="en-US" w:eastAsia="zh-CN"/>
+        </w:rPr>
+        <w:t>select date_format( timestamp(curdate()),'%D %M %Y %hh:%mm:%ss');</w:t>
+      </w:r>
+    </w:p>
+    <w:p>
+      <w:pPr>
+        <w:keepNext w:val="0"/>
+        <w:keepLines w:val="0"/>
+        <w:widowControl/>
+        <w:suppressLineNumbers w:val="0"/>
+        <w:jc w:val="left"/>
+        <w:rPr>
+          <w:rFonts w:hint="default" w:ascii="Helvetica" w:hAnsi="Helvetica" w:eastAsia="Helvetica"/>
+          <w:b w:val="0"/>
+          <w:bCs w:val="0"/>
+          <w:color w:val="000000"/>
+          <w:kern w:val="0"/>
+          <w:sz w:val="25"/>
+          <w:szCs w:val="25"/>
+          <w:lang w:val="en-US" w:eastAsia="zh-CN"/>
+        </w:rPr>
+      </w:pPr>
+    </w:p>
+    <w:p>
+      <w:pPr>
+        <w:keepNext w:val="0"/>
+        <w:keepLines w:val="0"/>
+        <w:widowControl/>
+        <w:suppressLineNumbers w:val="0"/>
+        <w:jc w:val="left"/>
+        <w:rPr>
           <w:b/>
           <w:bCs/>
         </w:rPr>
@@ -836,8 +1608,14 @@
         <w:suppressLineNumbers w:val="0"/>
         <w:jc w:val="left"/>
         <w:rPr>
-          <w:b/>
-          <w:bCs/>
+          <w:rFonts w:hint="default" w:ascii="Helvetica" w:hAnsi="Helvetica" w:eastAsia="Helvetica" w:cs="Helvetica"/>
+          <w:b/>
+          <w:bCs/>
+          <w:color w:val="000000"/>
+          <w:kern w:val="0"/>
+          <w:sz w:val="25"/>
+          <w:szCs w:val="25"/>
+          <w:lang w:val="en-US" w:eastAsia="zh-CN" w:bidi="ar"/>
         </w:rPr>
       </w:pPr>
       <w:r>
@@ -862,6 +1640,70 @@
         <w:suppressLineNumbers w:val="0"/>
         <w:jc w:val="left"/>
         <w:rPr>
+          <w:rFonts w:hint="default" w:ascii="Helvetica" w:hAnsi="Helvetica" w:eastAsia="Helvetica"/>
+          <w:b w:val="0"/>
+          <w:bCs w:val="0"/>
+          <w:color w:val="000000"/>
+          <w:kern w:val="0"/>
+          <w:sz w:val="25"/>
+          <w:szCs w:val="25"/>
+          <w:lang w:val="en-US" w:eastAsia="zh-CN"/>
+        </w:rPr>
+      </w:pPr>
+      <w:r>
+        <w:rPr>
+          <w:rFonts w:hint="default" w:ascii="Helvetica" w:hAnsi="Helvetica" w:eastAsia="Helvetica" w:cs="Helvetica"/>
+          <w:b/>
+          <w:bCs/>
+          <w:color w:val="000000"/>
+          <w:kern w:val="0"/>
+          <w:sz w:val="25"/>
+          <w:szCs w:val="25"/>
+          <w:lang w:val="en-US" w:eastAsia="zh-CN" w:bidi="ar"/>
+        </w:rPr>
+        <w:t xml:space="preserve">Ans. </w:t>
+      </w:r>
+      <w:r>
+        <w:rPr>
+          <w:rFonts w:hint="default" w:ascii="Helvetica" w:hAnsi="Helvetica" w:eastAsia="Helvetica"/>
+          <w:b w:val="0"/>
+          <w:bCs w:val="0"/>
+          <w:color w:val="000000"/>
+          <w:kern w:val="0"/>
+          <w:sz w:val="25"/>
+          <w:szCs w:val="25"/>
+          <w:lang w:val="en-US" w:eastAsia="zh-CN"/>
+        </w:rPr>
+        <w:t>select date_format(curdate(),'%d/%m/%Y');</w:t>
+      </w:r>
+    </w:p>
+    <w:p>
+      <w:pPr>
+        <w:keepNext w:val="0"/>
+        <w:keepLines w:val="0"/>
+        <w:widowControl/>
+        <w:suppressLineNumbers w:val="0"/>
+        <w:jc w:val="left"/>
+        <w:rPr>
+          <w:rFonts w:hint="default" w:ascii="Helvetica" w:hAnsi="Helvetica" w:eastAsia="Helvetica"/>
+          <w:b w:val="0"/>
+          <w:bCs w:val="0"/>
+          <w:color w:val="000000"/>
+          <w:kern w:val="0"/>
+          <w:sz w:val="25"/>
+          <w:szCs w:val="25"/>
+          <w:lang w:val="en-US" w:eastAsia="zh-CN"/>
+        </w:rPr>
+      </w:pPr>
+    </w:p>
+    <w:p>
+      <w:pPr>
+        <w:keepNext w:val="0"/>
+        <w:keepLines w:val="0"/>
+        <w:widowControl/>
+        <w:suppressLineNumbers w:val="0"/>
+        <w:jc w:val="left"/>
+        <w:rPr>
           <w:b/>
           <w:bCs/>
         </w:rPr>
@@ -888,8 +1730,14 @@
         <w:suppressLineNumbers w:val="0"/>
         <w:jc w:val="left"/>
         <w:rPr>
-          <w:b/>
-          <w:bCs/>
+          <w:rFonts w:hint="default" w:ascii="Helvetica" w:hAnsi="Helvetica" w:eastAsia="Helvetica" w:cs="Helvetica"/>
+          <w:b/>
+          <w:bCs/>
+          <w:color w:val="000000"/>
+          <w:kern w:val="0"/>
+          <w:sz w:val="25"/>
+          <w:szCs w:val="25"/>
+          <w:lang w:val="en-US" w:eastAsia="zh-CN" w:bidi="ar"/>
         </w:rPr>
       </w:pPr>
       <w:r>
@@ -914,287 +1762,1389 @@
         <w:suppressLineNumbers w:val="0"/>
         <w:jc w:val="left"/>
         <w:rPr>
-          <w:b/>
-          <w:bCs/>
-        </w:rPr>
-      </w:pPr>
-      <w:r>
-        <w:rPr>
-          <w:rFonts w:hint="default" w:ascii="Helvetica" w:hAnsi="Helvetica" w:eastAsia="Helvetica" w:cs="Helvetica"/>
-          <w:b/>
-          <w:bCs/>
-          <w:color w:val="000000"/>
-          <w:kern w:val="0"/>
-          <w:sz w:val="25"/>
-          <w:szCs w:val="25"/>
-          <w:lang w:val="en-US" w:eastAsia="zh-CN" w:bidi="ar"/>
-        </w:rPr>
-        <w:t>14. Write a query to get the employees who joined in the month of June.</w:t>
-      </w:r>
-      <w:r>
-        <w:rPr>
-          <w:rFonts w:hint="default" w:ascii="Helvetica" w:hAnsi="Helvetica" w:eastAsia="Helvetica" w:cs="Helvetica"/>
-          <w:b/>
-          <w:bCs/>
-          <w:color w:val="000000"/>
-          <w:kern w:val="0"/>
-          <w:sz w:val="25"/>
-          <w:szCs w:val="25"/>
-          <w:lang w:val="en-US" w:eastAsia="zh-CN" w:bidi="ar"/>
-        </w:rPr>
-        <w:t xml:space="preserve">15. Write a query to get the years in which more than 10 employees joined. </w:t>
-      </w:r>
-    </w:p>
-    <w:p>
-      <w:pPr>
-        <w:keepNext w:val="0"/>
-        <w:keepLines w:val="0"/>
-        <w:widowControl/>
-        <w:suppressLineNumbers w:val="0"/>
-        <w:jc w:val="left"/>
-        <w:rPr>
-          <w:b/>
-          <w:bCs/>
-        </w:rPr>
-      </w:pPr>
-      <w:r>
-        <w:rPr>
-          <w:rFonts w:hint="default" w:ascii="Helvetica" w:hAnsi="Helvetica" w:eastAsia="Helvetica" w:cs="Helvetica"/>
-          <w:b/>
-          <w:bCs/>
-          <w:color w:val="000000"/>
-          <w:kern w:val="0"/>
-          <w:sz w:val="25"/>
-          <w:szCs w:val="25"/>
-          <w:lang w:val="en-US" w:eastAsia="zh-CN" w:bidi="ar"/>
-        </w:rPr>
-        <w:t xml:space="preserve">16. Write a query to get first name of employees who joined in 1987. </w:t>
-      </w:r>
-    </w:p>
-    <w:p>
-      <w:pPr>
-        <w:keepNext w:val="0"/>
-        <w:keepLines w:val="0"/>
-        <w:widowControl/>
-        <w:suppressLineNumbers w:val="0"/>
-        <w:jc w:val="left"/>
-        <w:rPr>
-          <w:b/>
-          <w:bCs/>
+          <w:rFonts w:hint="default" w:ascii="Helvetica" w:hAnsi="Helvetica" w:eastAsia="Helvetica"/>
+          <w:b w:val="0"/>
+          <w:bCs w:val="0"/>
+          <w:color w:val="000000"/>
+          <w:kern w:val="0"/>
+          <w:sz w:val="25"/>
+          <w:szCs w:val="25"/>
+          <w:lang w:val="en-US" w:eastAsia="zh-CN"/>
+        </w:rPr>
+      </w:pPr>
+      <w:r>
+        <w:rPr>
+          <w:rFonts w:hint="default" w:ascii="Helvetica" w:hAnsi="Helvetica" w:eastAsia="Helvetica" w:cs="Helvetica"/>
+          <w:b/>
+          <w:bCs/>
+          <w:color w:val="000000"/>
+          <w:kern w:val="0"/>
+          <w:sz w:val="25"/>
+          <w:szCs w:val="25"/>
+          <w:lang w:val="en-US" w:eastAsia="zh-CN" w:bidi="ar"/>
+        </w:rPr>
+        <w:t xml:space="preserve">Ans. </w:t>
+      </w:r>
+      <w:r>
+        <w:rPr>
+          <w:rFonts w:hint="default" w:ascii="Helvetica" w:hAnsi="Helvetica" w:eastAsia="Helvetica"/>
+          <w:b/>
+          <w:bCs/>
+          <w:color w:val="000000"/>
+          <w:kern w:val="0"/>
+          <w:sz w:val="25"/>
+          <w:szCs w:val="25"/>
+          <w:lang w:val="en-US" w:eastAsia="zh-CN"/>
+        </w:rPr>
+        <w:t xml:space="preserve"> </w:t>
+      </w:r>
+      <w:r>
+        <w:rPr>
+          <w:rFonts w:hint="default" w:ascii="Helvetica" w:hAnsi="Helvetica" w:eastAsia="Helvetica"/>
+          <w:b w:val="0"/>
+          <w:bCs w:val="0"/>
+          <w:color w:val="000000"/>
+          <w:kern w:val="0"/>
+          <w:sz w:val="25"/>
+          <w:szCs w:val="25"/>
+          <w:lang w:val="en-US" w:eastAsia="zh-CN"/>
+        </w:rPr>
+        <w:t>select date_format(curdate(),'%h:%m %p %b %d,%Y');</w:t>
+      </w:r>
+    </w:p>
+    <w:p>
+      <w:pPr>
+        <w:keepNext w:val="0"/>
+        <w:keepLines w:val="0"/>
+        <w:widowControl/>
+        <w:suppressLineNumbers w:val="0"/>
+        <w:jc w:val="left"/>
+        <w:rPr>
+          <w:rFonts w:hint="default" w:ascii="Helvetica" w:hAnsi="Helvetica" w:eastAsia="Helvetica"/>
+          <w:b w:val="0"/>
+          <w:bCs w:val="0"/>
+          <w:color w:val="000000"/>
+          <w:kern w:val="0"/>
+          <w:sz w:val="25"/>
+          <w:szCs w:val="25"/>
+          <w:lang w:val="en-US" w:eastAsia="zh-CN"/>
+        </w:rPr>
+      </w:pPr>
+    </w:p>
+    <w:p>
+      <w:pPr>
+        <w:keepNext w:val="0"/>
+        <w:keepLines w:val="0"/>
+        <w:widowControl/>
+        <w:numPr>
+          <w:ilvl w:val="0"/>
+          <w:numId w:val="3"/>
+        </w:numPr>
+        <w:suppressLineNumbers w:val="0"/>
+        <w:jc w:val="left"/>
+        <w:rPr>
+          <w:rFonts w:hint="default" w:ascii="Helvetica" w:hAnsi="Helvetica" w:eastAsia="Helvetica" w:cs="Helvetica"/>
+          <w:b/>
+          <w:bCs/>
+          <w:color w:val="000000"/>
+          <w:kern w:val="0"/>
+          <w:sz w:val="25"/>
+          <w:szCs w:val="25"/>
+          <w:lang w:val="en-US" w:eastAsia="zh-CN" w:bidi="ar"/>
+        </w:rPr>
+      </w:pPr>
+      <w:r>
+        <w:rPr>
+          <w:rFonts w:hint="default" w:ascii="Helvetica" w:hAnsi="Helvetica" w:eastAsia="Helvetica" w:cs="Helvetica"/>
+          <w:b/>
+          <w:bCs/>
+          <w:color w:val="000000"/>
+          <w:kern w:val="0"/>
+          <w:sz w:val="25"/>
+          <w:szCs w:val="25"/>
+          <w:lang w:val="en-US" w:eastAsia="zh-CN" w:bidi="ar"/>
+        </w:rPr>
+        <w:t>Write a query to get the employees who joined in the month of June.</w:t>
+      </w:r>
+      <w:r>
+        <w:rPr>
+          <w:rFonts w:hint="default" w:ascii="Helvetica" w:hAnsi="Helvetica" w:eastAsia="Helvetica" w:cs="Helvetica"/>
+          <w:b/>
+          <w:bCs/>
+          <w:color w:val="000000"/>
+          <w:kern w:val="0"/>
+          <w:sz w:val="25"/>
+          <w:szCs w:val="25"/>
+          <w:lang w:val="en-US" w:eastAsia="zh-CN" w:bidi="ar"/>
+        </w:rPr>
+        <w:t xml:space="preserve">15. </w:t>
+      </w:r>
+    </w:p>
+    <w:p>
+      <w:pPr>
+        <w:keepNext w:val="0"/>
+        <w:keepLines w:val="0"/>
+        <w:widowControl/>
+        <w:numPr>
+          <w:numId w:val="0"/>
+        </w:numPr>
+        <w:suppressLineNumbers w:val="0"/>
+        <w:jc w:val="left"/>
+        <w:rPr>
+          <w:rFonts w:hint="default" w:ascii="Helvetica" w:hAnsi="Helvetica" w:eastAsia="Helvetica"/>
+          <w:b w:val="0"/>
+          <w:bCs w:val="0"/>
+          <w:color w:val="000000"/>
+          <w:kern w:val="0"/>
+          <w:sz w:val="25"/>
+          <w:szCs w:val="25"/>
+          <w:lang w:val="en-US" w:eastAsia="zh-CN"/>
+        </w:rPr>
+      </w:pPr>
+      <w:r>
+        <w:rPr>
+          <w:rFonts w:hint="default" w:ascii="Helvetica" w:hAnsi="Helvetica" w:eastAsia="Helvetica" w:cs="Helvetica"/>
+          <w:b/>
+          <w:bCs/>
+          <w:color w:val="000000"/>
+          <w:kern w:val="0"/>
+          <w:sz w:val="25"/>
+          <w:szCs w:val="25"/>
+          <w:lang w:val="en-US" w:eastAsia="zh-CN" w:bidi="ar"/>
+        </w:rPr>
+        <w:t xml:space="preserve">Ans. </w:t>
+      </w:r>
+      <w:r>
+        <w:rPr>
+          <w:rFonts w:hint="default" w:ascii="Helvetica" w:hAnsi="Helvetica" w:eastAsia="Helvetica"/>
+          <w:b w:val="0"/>
+          <w:bCs w:val="0"/>
+          <w:color w:val="000000"/>
+          <w:kern w:val="0"/>
+          <w:sz w:val="25"/>
+          <w:szCs w:val="25"/>
+          <w:lang w:val="en-US" w:eastAsia="zh-CN"/>
+        </w:rPr>
+        <w:t>select *</w:t>
+      </w:r>
+    </w:p>
+    <w:p>
+      <w:pPr>
+        <w:keepNext w:val="0"/>
+        <w:keepLines w:val="0"/>
+        <w:widowControl/>
+        <w:numPr>
+          <w:numId w:val="0"/>
+        </w:numPr>
+        <w:suppressLineNumbers w:val="0"/>
+        <w:jc w:val="left"/>
+        <w:rPr>
+          <w:rFonts w:hint="default" w:ascii="Helvetica" w:hAnsi="Helvetica" w:eastAsia="Helvetica"/>
+          <w:b w:val="0"/>
+          <w:bCs w:val="0"/>
+          <w:color w:val="000000"/>
+          <w:kern w:val="0"/>
+          <w:sz w:val="25"/>
+          <w:szCs w:val="25"/>
+          <w:lang w:val="en-US" w:eastAsia="zh-CN"/>
+        </w:rPr>
+      </w:pPr>
+      <w:r>
+        <w:rPr>
+          <w:rFonts w:hint="default" w:ascii="Helvetica" w:hAnsi="Helvetica" w:eastAsia="Helvetica"/>
+          <w:b w:val="0"/>
+          <w:bCs w:val="0"/>
+          <w:color w:val="000000"/>
+          <w:kern w:val="0"/>
+          <w:sz w:val="25"/>
+          <w:szCs w:val="25"/>
+          <w:lang w:val="en-US" w:eastAsia="zh-CN"/>
+        </w:rPr>
+        <w:t xml:space="preserve">    -&gt; from emp</w:t>
+      </w:r>
+    </w:p>
+    <w:p>
+      <w:pPr>
+        <w:keepNext w:val="0"/>
+        <w:keepLines w:val="0"/>
+        <w:widowControl/>
+        <w:numPr>
+          <w:numId w:val="0"/>
+        </w:numPr>
+        <w:suppressLineNumbers w:val="0"/>
+        <w:ind w:firstLine="500"/>
+        <w:jc w:val="left"/>
+        <w:rPr>
+          <w:rFonts w:hint="default" w:ascii="Helvetica" w:hAnsi="Helvetica" w:eastAsia="Helvetica"/>
+          <w:b w:val="0"/>
+          <w:bCs w:val="0"/>
+          <w:color w:val="000000"/>
+          <w:kern w:val="0"/>
+          <w:sz w:val="25"/>
+          <w:szCs w:val="25"/>
+          <w:lang w:val="en-US" w:eastAsia="zh-CN"/>
+        </w:rPr>
+      </w:pPr>
+      <w:r>
+        <w:rPr>
+          <w:rFonts w:hint="default" w:ascii="Helvetica" w:hAnsi="Helvetica" w:eastAsia="Helvetica"/>
+          <w:b w:val="0"/>
+          <w:bCs w:val="0"/>
+          <w:color w:val="000000"/>
+          <w:kern w:val="0"/>
+          <w:sz w:val="25"/>
+          <w:szCs w:val="25"/>
+          <w:lang w:val="en-US" w:eastAsia="zh-CN"/>
+        </w:rPr>
+        <w:t>-&gt; where hiredate between '2015-06-01' and '2015-06-30';</w:t>
+      </w:r>
+    </w:p>
+    <w:p>
+      <w:pPr>
+        <w:keepNext w:val="0"/>
+        <w:keepLines w:val="0"/>
+        <w:widowControl/>
+        <w:numPr>
+          <w:numId w:val="0"/>
+        </w:numPr>
+        <w:suppressLineNumbers w:val="0"/>
+        <w:ind w:firstLine="500"/>
+        <w:jc w:val="left"/>
+        <w:rPr>
+          <w:rFonts w:hint="default" w:ascii="Helvetica" w:hAnsi="Helvetica" w:eastAsia="Helvetica"/>
+          <w:b w:val="0"/>
+          <w:bCs w:val="0"/>
+          <w:color w:val="000000"/>
+          <w:kern w:val="0"/>
+          <w:sz w:val="25"/>
+          <w:szCs w:val="25"/>
+          <w:lang w:val="en-US" w:eastAsia="zh-CN"/>
+        </w:rPr>
+      </w:pPr>
+    </w:p>
+    <w:p>
+      <w:pPr>
+        <w:keepNext w:val="0"/>
+        <w:keepLines w:val="0"/>
+        <w:widowControl/>
+        <w:numPr>
+          <w:ilvl w:val="0"/>
+          <w:numId w:val="3"/>
+        </w:numPr>
+        <w:suppressLineNumbers w:val="0"/>
+        <w:jc w:val="left"/>
+        <w:rPr>
+          <w:b/>
+          <w:bCs/>
+        </w:rPr>
+      </w:pPr>
+      <w:r>
+        <w:rPr>
+          <w:rFonts w:hint="default" w:ascii="Helvetica" w:hAnsi="Helvetica" w:eastAsia="Helvetica" w:cs="Helvetica"/>
+          <w:b/>
+          <w:bCs/>
+          <w:color w:val="000000"/>
+          <w:kern w:val="0"/>
+          <w:sz w:val="25"/>
+          <w:szCs w:val="25"/>
+          <w:lang w:val="en-US" w:eastAsia="zh-CN" w:bidi="ar"/>
+        </w:rPr>
+        <w:t xml:space="preserve">Write a query to get the years in which more than 10 employees joined. </w:t>
+      </w:r>
+    </w:p>
+    <w:p>
+      <w:pPr>
+        <w:keepNext w:val="0"/>
+        <w:keepLines w:val="0"/>
+        <w:widowControl/>
+        <w:numPr>
+          <w:numId w:val="0"/>
+        </w:numPr>
+        <w:suppressLineNumbers w:val="0"/>
+        <w:jc w:val="left"/>
+        <w:rPr>
+          <w:rFonts w:hint="default"/>
+          <w:b w:val="0"/>
+          <w:bCs w:val="0"/>
+          <w:lang w:val="en-US"/>
+        </w:rPr>
+      </w:pPr>
+      <w:r>
+        <w:rPr>
+          <w:rFonts w:hint="default"/>
+          <w:b/>
+          <w:bCs/>
+          <w:lang w:val="en-US"/>
+        </w:rPr>
+        <w:t xml:space="preserve">Ans. </w:t>
+      </w:r>
+      <w:r>
+        <w:rPr>
+          <w:rFonts w:hint="default"/>
+          <w:b w:val="0"/>
+          <w:bCs w:val="0"/>
+          <w:lang w:val="en-US"/>
+        </w:rPr>
+        <w:t>select year(hiredate)</w:t>
+      </w:r>
+    </w:p>
+    <w:p>
+      <w:pPr>
+        <w:keepNext w:val="0"/>
+        <w:keepLines w:val="0"/>
+        <w:widowControl/>
+        <w:numPr>
+          <w:numId w:val="0"/>
+        </w:numPr>
+        <w:suppressLineNumbers w:val="0"/>
+        <w:jc w:val="left"/>
+        <w:rPr>
+          <w:rFonts w:hint="default"/>
+          <w:b w:val="0"/>
+          <w:bCs w:val="0"/>
+          <w:lang w:val="en-US"/>
+        </w:rPr>
+      </w:pPr>
+      <w:r>
+        <w:rPr>
+          <w:rFonts w:hint="default"/>
+          <w:b w:val="0"/>
+          <w:bCs w:val="0"/>
+          <w:lang w:val="en-US"/>
+        </w:rPr>
+        <w:t xml:space="preserve">    -&gt; from emp</w:t>
+      </w:r>
+    </w:p>
+    <w:p>
+      <w:pPr>
+        <w:keepNext w:val="0"/>
+        <w:keepLines w:val="0"/>
+        <w:widowControl/>
+        <w:numPr>
+          <w:numId w:val="0"/>
+        </w:numPr>
+        <w:suppressLineNumbers w:val="0"/>
+        <w:jc w:val="left"/>
+        <w:rPr>
+          <w:rFonts w:hint="default"/>
+          <w:b w:val="0"/>
+          <w:bCs w:val="0"/>
+          <w:lang w:val="en-US"/>
+        </w:rPr>
+      </w:pPr>
+      <w:r>
+        <w:rPr>
+          <w:rFonts w:hint="default"/>
+          <w:b w:val="0"/>
+          <w:bCs w:val="0"/>
+          <w:lang w:val="en-US"/>
+        </w:rPr>
+        <w:t xml:space="preserve">    -&gt; group by year(hiredate)</w:t>
+      </w:r>
+    </w:p>
+    <w:p>
+      <w:pPr>
+        <w:keepNext w:val="0"/>
+        <w:keepLines w:val="0"/>
+        <w:widowControl/>
+        <w:numPr>
+          <w:numId w:val="0"/>
+        </w:numPr>
+        <w:suppressLineNumbers w:val="0"/>
+        <w:ind w:firstLine="400"/>
+        <w:jc w:val="left"/>
+        <w:rPr>
+          <w:rFonts w:hint="default"/>
+          <w:b w:val="0"/>
+          <w:bCs w:val="0"/>
+          <w:lang w:val="en-US"/>
+        </w:rPr>
+      </w:pPr>
+      <w:r>
+        <w:rPr>
+          <w:rFonts w:hint="default"/>
+          <w:b w:val="0"/>
+          <w:bCs w:val="0"/>
+          <w:lang w:val="en-US"/>
+        </w:rPr>
+        <w:t>-&gt; having count(year(hiredate))&gt;10;</w:t>
+      </w:r>
+    </w:p>
+    <w:p>
+      <w:pPr>
+        <w:keepNext w:val="0"/>
+        <w:keepLines w:val="0"/>
+        <w:widowControl/>
+        <w:numPr>
+          <w:numId w:val="0"/>
+        </w:numPr>
+        <w:suppressLineNumbers w:val="0"/>
+        <w:ind w:firstLine="400"/>
+        <w:jc w:val="left"/>
+        <w:rPr>
+          <w:rFonts w:hint="default"/>
+          <w:b w:val="0"/>
+          <w:bCs w:val="0"/>
+          <w:lang w:val="en-US"/>
+        </w:rPr>
+      </w:pPr>
+    </w:p>
+    <w:p>
+      <w:pPr>
+        <w:keepNext w:val="0"/>
+        <w:keepLines w:val="0"/>
+        <w:widowControl/>
+        <w:numPr>
+          <w:ilvl w:val="0"/>
+          <w:numId w:val="3"/>
+        </w:numPr>
+        <w:suppressLineNumbers w:val="0"/>
+        <w:ind w:left="0" w:leftChars="0" w:firstLine="0" w:firstLineChars="0"/>
+        <w:jc w:val="left"/>
+        <w:rPr>
+          <w:rFonts w:hint="default" w:ascii="Helvetica" w:hAnsi="Helvetica" w:eastAsia="Helvetica" w:cs="Helvetica"/>
+          <w:b/>
+          <w:bCs/>
+          <w:color w:val="000000"/>
+          <w:kern w:val="0"/>
+          <w:sz w:val="25"/>
+          <w:szCs w:val="25"/>
+          <w:lang w:val="en-US" w:eastAsia="zh-CN" w:bidi="ar"/>
+        </w:rPr>
+      </w:pPr>
+      <w:r>
+        <w:rPr>
+          <w:rFonts w:hint="default" w:ascii="Helvetica" w:hAnsi="Helvetica" w:eastAsia="Helvetica" w:cs="Helvetica"/>
+          <w:b/>
+          <w:bCs/>
+          <w:color w:val="000000"/>
+          <w:kern w:val="0"/>
+          <w:sz w:val="25"/>
+          <w:szCs w:val="25"/>
+          <w:lang w:val="en-US" w:eastAsia="zh-CN" w:bidi="ar"/>
+        </w:rPr>
+        <w:t xml:space="preserve">Write a query to get first name of employees who joined in 1987. </w:t>
+      </w:r>
+    </w:p>
+    <w:p>
+      <w:pPr>
+        <w:keepNext w:val="0"/>
+        <w:keepLines w:val="0"/>
+        <w:widowControl/>
+        <w:numPr>
+          <w:numId w:val="0"/>
+        </w:numPr>
+        <w:suppressLineNumbers w:val="0"/>
+        <w:ind w:leftChars="0"/>
+        <w:jc w:val="left"/>
+        <w:rPr>
+          <w:rFonts w:hint="default" w:ascii="Helvetica" w:hAnsi="Helvetica" w:eastAsia="Helvetica"/>
+          <w:b w:val="0"/>
+          <w:bCs w:val="0"/>
+          <w:color w:val="000000"/>
+          <w:kern w:val="0"/>
+          <w:sz w:val="25"/>
+          <w:szCs w:val="25"/>
+          <w:lang w:val="en-US" w:eastAsia="zh-CN"/>
+        </w:rPr>
+      </w:pPr>
+      <w:r>
+        <w:rPr>
+          <w:rFonts w:hint="default" w:ascii="Helvetica" w:hAnsi="Helvetica" w:eastAsia="Helvetica" w:cs="Helvetica"/>
+          <w:b/>
+          <w:bCs/>
+          <w:color w:val="000000"/>
+          <w:kern w:val="0"/>
+          <w:sz w:val="25"/>
+          <w:szCs w:val="25"/>
+          <w:lang w:val="en-US" w:eastAsia="zh-CN" w:bidi="ar"/>
+        </w:rPr>
+        <w:t xml:space="preserve">Ans. </w:t>
+      </w:r>
+      <w:r>
+        <w:rPr>
+          <w:rFonts w:hint="default" w:ascii="Helvetica" w:hAnsi="Helvetica" w:eastAsia="Helvetica"/>
+          <w:b w:val="0"/>
+          <w:bCs w:val="0"/>
+          <w:color w:val="000000"/>
+          <w:kern w:val="0"/>
+          <w:sz w:val="25"/>
+          <w:szCs w:val="25"/>
+          <w:lang w:val="en-US" w:eastAsia="zh-CN"/>
+        </w:rPr>
+        <w:t>select ename, year(hiredate)</w:t>
+      </w:r>
+    </w:p>
+    <w:p>
+      <w:pPr>
+        <w:keepNext w:val="0"/>
+        <w:keepLines w:val="0"/>
+        <w:widowControl/>
+        <w:numPr>
+          <w:numId w:val="0"/>
+        </w:numPr>
+        <w:suppressLineNumbers w:val="0"/>
+        <w:ind w:leftChars="0"/>
+        <w:jc w:val="left"/>
+        <w:rPr>
+          <w:rFonts w:hint="default" w:ascii="Helvetica" w:hAnsi="Helvetica" w:eastAsia="Helvetica"/>
+          <w:b w:val="0"/>
+          <w:bCs w:val="0"/>
+          <w:color w:val="000000"/>
+          <w:kern w:val="0"/>
+          <w:sz w:val="25"/>
+          <w:szCs w:val="25"/>
+          <w:lang w:val="en-US" w:eastAsia="zh-CN"/>
+        </w:rPr>
+      </w:pPr>
+      <w:r>
+        <w:rPr>
+          <w:rFonts w:hint="default" w:ascii="Helvetica" w:hAnsi="Helvetica" w:eastAsia="Helvetica"/>
+          <w:b w:val="0"/>
+          <w:bCs w:val="0"/>
+          <w:color w:val="000000"/>
+          <w:kern w:val="0"/>
+          <w:sz w:val="25"/>
+          <w:szCs w:val="25"/>
+          <w:lang w:val="en-US" w:eastAsia="zh-CN"/>
+        </w:rPr>
+        <w:t xml:space="preserve">    -&gt; from emp</w:t>
+      </w:r>
+    </w:p>
+    <w:p>
+      <w:pPr>
+        <w:keepNext w:val="0"/>
+        <w:keepLines w:val="0"/>
+        <w:widowControl/>
+        <w:numPr>
+          <w:numId w:val="0"/>
+        </w:numPr>
+        <w:suppressLineNumbers w:val="0"/>
+        <w:ind w:leftChars="0" w:firstLine="500"/>
+        <w:jc w:val="left"/>
+        <w:rPr>
+          <w:rFonts w:hint="default" w:ascii="Helvetica" w:hAnsi="Helvetica" w:eastAsia="Helvetica"/>
+          <w:b w:val="0"/>
+          <w:bCs w:val="0"/>
+          <w:color w:val="000000"/>
+          <w:kern w:val="0"/>
+          <w:sz w:val="25"/>
+          <w:szCs w:val="25"/>
+          <w:lang w:val="en-US" w:eastAsia="zh-CN"/>
+        </w:rPr>
+      </w:pPr>
+      <w:r>
+        <w:rPr>
+          <w:rFonts w:hint="default" w:ascii="Helvetica" w:hAnsi="Helvetica" w:eastAsia="Helvetica"/>
+          <w:b w:val="0"/>
+          <w:bCs w:val="0"/>
+          <w:color w:val="000000"/>
+          <w:kern w:val="0"/>
+          <w:sz w:val="25"/>
+          <w:szCs w:val="25"/>
+          <w:lang w:val="en-US" w:eastAsia="zh-CN"/>
+        </w:rPr>
+        <w:t>-&gt; where year(hiredate)=1987;</w:t>
+      </w:r>
+    </w:p>
+    <w:p>
+      <w:pPr>
+        <w:keepNext w:val="0"/>
+        <w:keepLines w:val="0"/>
+        <w:widowControl/>
+        <w:numPr>
+          <w:numId w:val="0"/>
+        </w:numPr>
+        <w:suppressLineNumbers w:val="0"/>
+        <w:ind w:leftChars="0" w:firstLine="500"/>
+        <w:jc w:val="left"/>
+        <w:rPr>
+          <w:rFonts w:hint="default" w:ascii="Helvetica" w:hAnsi="Helvetica" w:eastAsia="Helvetica"/>
+          <w:b w:val="0"/>
+          <w:bCs w:val="0"/>
+          <w:color w:val="000000"/>
+          <w:kern w:val="0"/>
+          <w:sz w:val="25"/>
+          <w:szCs w:val="25"/>
+          <w:lang w:val="en-US" w:eastAsia="zh-CN"/>
+        </w:rPr>
+      </w:pPr>
+    </w:p>
+    <w:p>
+      <w:pPr>
+        <w:keepNext w:val="0"/>
+        <w:keepLines w:val="0"/>
+        <w:widowControl/>
+        <w:numPr>
+          <w:ilvl w:val="0"/>
+          <w:numId w:val="3"/>
+        </w:numPr>
+        <w:suppressLineNumbers w:val="0"/>
+        <w:ind w:left="0" w:leftChars="0" w:firstLine="0" w:firstLineChars="0"/>
+        <w:jc w:val="left"/>
+        <w:rPr>
+          <w:rFonts w:hint="default" w:ascii="Helvetica" w:hAnsi="Helvetica" w:eastAsia="Helvetica" w:cs="Helvetica"/>
+          <w:b/>
+          <w:bCs/>
+          <w:color w:val="000000"/>
+          <w:kern w:val="0"/>
+          <w:sz w:val="25"/>
+          <w:szCs w:val="25"/>
+          <w:lang w:val="en-US" w:eastAsia="zh-CN" w:bidi="ar"/>
+        </w:rPr>
+      </w:pPr>
+      <w:r>
+        <w:rPr>
+          <w:rFonts w:hint="default" w:ascii="Helvetica" w:hAnsi="Helvetica" w:eastAsia="Helvetica" w:cs="Helvetica"/>
+          <w:b/>
+          <w:bCs/>
+          <w:color w:val="000000"/>
+          <w:kern w:val="0"/>
+          <w:sz w:val="25"/>
+          <w:szCs w:val="25"/>
+          <w:lang w:val="en-US" w:eastAsia="zh-CN" w:bidi="ar"/>
+        </w:rPr>
+        <w:t xml:space="preserve">Write a query to get employees whose experience is more than 5 years. </w:t>
+      </w:r>
+    </w:p>
+    <w:p>
+      <w:pPr>
+        <w:keepNext w:val="0"/>
+        <w:keepLines w:val="0"/>
+        <w:widowControl/>
+        <w:numPr>
+          <w:numId w:val="0"/>
+        </w:numPr>
+        <w:suppressLineNumbers w:val="0"/>
+        <w:ind w:leftChars="0"/>
+        <w:jc w:val="left"/>
+        <w:rPr>
+          <w:rFonts w:hint="default" w:ascii="Helvetica" w:hAnsi="Helvetica" w:eastAsia="Helvetica"/>
+          <w:b w:val="0"/>
+          <w:bCs w:val="0"/>
+          <w:color w:val="000000"/>
+          <w:kern w:val="0"/>
+          <w:sz w:val="25"/>
+          <w:szCs w:val="25"/>
+          <w:lang w:val="en-US" w:eastAsia="zh-CN"/>
+        </w:rPr>
+      </w:pPr>
+      <w:r>
+        <w:rPr>
+          <w:rFonts w:hint="default" w:ascii="Helvetica" w:hAnsi="Helvetica" w:eastAsia="Helvetica" w:cs="Helvetica"/>
+          <w:b/>
+          <w:bCs/>
+          <w:color w:val="000000"/>
+          <w:kern w:val="0"/>
+          <w:sz w:val="25"/>
+          <w:szCs w:val="25"/>
+          <w:lang w:val="en-US" w:eastAsia="zh-CN" w:bidi="ar"/>
+        </w:rPr>
+        <w:t xml:space="preserve">Ans. </w:t>
+      </w:r>
+      <w:r>
+        <w:rPr>
+          <w:rFonts w:hint="default" w:ascii="Helvetica" w:hAnsi="Helvetica" w:eastAsia="Helvetica"/>
+          <w:b w:val="0"/>
+          <w:bCs w:val="0"/>
+          <w:color w:val="000000"/>
+          <w:kern w:val="0"/>
+          <w:sz w:val="25"/>
+          <w:szCs w:val="25"/>
+          <w:lang w:val="en-US" w:eastAsia="zh-CN"/>
+        </w:rPr>
+        <w:t>select *</w:t>
+      </w:r>
+    </w:p>
+    <w:p>
+      <w:pPr>
+        <w:keepNext w:val="0"/>
+        <w:keepLines w:val="0"/>
+        <w:widowControl/>
+        <w:numPr>
+          <w:numId w:val="0"/>
+        </w:numPr>
+        <w:suppressLineNumbers w:val="0"/>
+        <w:ind w:leftChars="0"/>
+        <w:jc w:val="left"/>
+        <w:rPr>
+          <w:rFonts w:hint="default" w:ascii="Helvetica" w:hAnsi="Helvetica" w:eastAsia="Helvetica"/>
+          <w:b w:val="0"/>
+          <w:bCs w:val="0"/>
+          <w:color w:val="000000"/>
+          <w:kern w:val="0"/>
+          <w:sz w:val="25"/>
+          <w:szCs w:val="25"/>
+          <w:lang w:val="en-US" w:eastAsia="zh-CN"/>
+        </w:rPr>
+      </w:pPr>
+      <w:r>
+        <w:rPr>
+          <w:rFonts w:hint="default" w:ascii="Helvetica" w:hAnsi="Helvetica" w:eastAsia="Helvetica"/>
+          <w:b w:val="0"/>
+          <w:bCs w:val="0"/>
+          <w:color w:val="000000"/>
+          <w:kern w:val="0"/>
+          <w:sz w:val="25"/>
+          <w:szCs w:val="25"/>
+          <w:lang w:val="en-US" w:eastAsia="zh-CN"/>
+        </w:rPr>
+        <w:t xml:space="preserve">    -&gt; from emp</w:t>
+      </w:r>
+    </w:p>
+    <w:p>
+      <w:pPr>
+        <w:keepNext w:val="0"/>
+        <w:keepLines w:val="0"/>
+        <w:widowControl/>
+        <w:numPr>
+          <w:numId w:val="0"/>
+        </w:numPr>
+        <w:suppressLineNumbers w:val="0"/>
+        <w:ind w:leftChars="0" w:firstLine="500"/>
+        <w:jc w:val="left"/>
+        <w:rPr>
+          <w:rFonts w:hint="default" w:ascii="Helvetica" w:hAnsi="Helvetica" w:eastAsia="Helvetica"/>
+          <w:b w:val="0"/>
+          <w:bCs w:val="0"/>
+          <w:color w:val="000000"/>
+          <w:kern w:val="0"/>
+          <w:sz w:val="25"/>
+          <w:szCs w:val="25"/>
+          <w:lang w:val="en-US" w:eastAsia="zh-CN"/>
+        </w:rPr>
+      </w:pPr>
+      <w:r>
+        <w:rPr>
+          <w:rFonts w:hint="default" w:ascii="Helvetica" w:hAnsi="Helvetica" w:eastAsia="Helvetica"/>
+          <w:b w:val="0"/>
+          <w:bCs w:val="0"/>
+          <w:color w:val="000000"/>
+          <w:kern w:val="0"/>
+          <w:sz w:val="25"/>
+          <w:szCs w:val="25"/>
+          <w:lang w:val="en-US" w:eastAsia="zh-CN"/>
+        </w:rPr>
+        <w:t>-&gt; where timestampdiff(YEAR,hiredate,curdate()) &gt; 5;</w:t>
+      </w:r>
+    </w:p>
+    <w:p>
+      <w:pPr>
+        <w:keepNext w:val="0"/>
+        <w:keepLines w:val="0"/>
+        <w:widowControl/>
+        <w:numPr>
+          <w:numId w:val="0"/>
+        </w:numPr>
+        <w:suppressLineNumbers w:val="0"/>
+        <w:ind w:leftChars="0" w:firstLine="500"/>
+        <w:jc w:val="left"/>
+        <w:rPr>
+          <w:rFonts w:hint="default" w:ascii="Helvetica" w:hAnsi="Helvetica" w:eastAsia="Helvetica"/>
+          <w:b w:val="0"/>
+          <w:bCs w:val="0"/>
+          <w:color w:val="000000"/>
+          <w:kern w:val="0"/>
+          <w:sz w:val="25"/>
+          <w:szCs w:val="25"/>
+          <w:lang w:val="en-US" w:eastAsia="zh-CN"/>
+        </w:rPr>
+      </w:pPr>
+    </w:p>
+    <w:p>
+      <w:pPr>
+        <w:keepNext w:val="0"/>
+        <w:keepLines w:val="0"/>
+        <w:widowControl/>
+        <w:numPr>
+          <w:ilvl w:val="0"/>
+          <w:numId w:val="3"/>
+        </w:numPr>
+        <w:suppressLineNumbers w:val="0"/>
+        <w:ind w:left="0" w:leftChars="0" w:firstLine="0" w:firstLineChars="0"/>
+        <w:jc w:val="left"/>
+        <w:rPr>
+          <w:rFonts w:hint="default" w:ascii="Helvetica" w:hAnsi="Helvetica" w:eastAsia="Helvetica" w:cs="Helvetica"/>
+          <w:b/>
+          <w:bCs/>
+          <w:color w:val="000000"/>
+          <w:kern w:val="0"/>
+          <w:sz w:val="25"/>
+          <w:szCs w:val="25"/>
+          <w:lang w:val="en-US" w:eastAsia="zh-CN" w:bidi="ar"/>
+        </w:rPr>
+      </w:pPr>
+      <w:r>
+        <w:rPr>
+          <w:rFonts w:hint="default" w:ascii="Helvetica" w:hAnsi="Helvetica" w:eastAsia="Helvetica" w:cs="Helvetica"/>
+          <w:b/>
+          <w:bCs/>
+          <w:color w:val="000000"/>
+          <w:kern w:val="0"/>
+          <w:sz w:val="25"/>
+          <w:szCs w:val="25"/>
+          <w:lang w:val="en-US" w:eastAsia="zh-CN" w:bidi="ar"/>
+        </w:rPr>
+        <w:t xml:space="preserve">Write a query to get employee ID, last name, and date of first salary of the employees. </w:t>
+      </w:r>
+    </w:p>
+    <w:p>
+      <w:pPr>
+        <w:keepNext w:val="0"/>
+        <w:keepLines w:val="0"/>
+        <w:widowControl/>
+        <w:numPr>
+          <w:numId w:val="0"/>
+        </w:numPr>
+        <w:suppressLineNumbers w:val="0"/>
+        <w:jc w:val="left"/>
+        <w:rPr>
+          <w:rFonts w:hint="default" w:ascii="Helvetica" w:hAnsi="Helvetica" w:eastAsia="Helvetica"/>
+          <w:b w:val="0"/>
+          <w:bCs w:val="0"/>
+          <w:color w:val="000000"/>
+          <w:kern w:val="0"/>
+          <w:sz w:val="25"/>
+          <w:szCs w:val="25"/>
+          <w:lang w:val="en-US" w:eastAsia="zh-CN"/>
+        </w:rPr>
+      </w:pPr>
+      <w:r>
+        <w:rPr>
+          <w:rFonts w:hint="default" w:ascii="Helvetica" w:hAnsi="Helvetica" w:eastAsia="Helvetica" w:cs="Helvetica"/>
+          <w:b/>
+          <w:bCs/>
+          <w:color w:val="000000"/>
+          <w:kern w:val="0"/>
+          <w:sz w:val="25"/>
+          <w:szCs w:val="25"/>
+          <w:lang w:val="en-US" w:eastAsia="zh-CN" w:bidi="ar"/>
+        </w:rPr>
+        <w:t xml:space="preserve">Ans. </w:t>
+      </w:r>
+      <w:r>
+        <w:rPr>
+          <w:rFonts w:hint="default" w:ascii="Helvetica" w:hAnsi="Helvetica" w:eastAsia="Helvetica"/>
+          <w:b w:val="0"/>
+          <w:bCs w:val="0"/>
+          <w:color w:val="000000"/>
+          <w:kern w:val="0"/>
+          <w:sz w:val="25"/>
+          <w:szCs w:val="25"/>
+          <w:lang w:val="en-US" w:eastAsia="zh-CN"/>
+        </w:rPr>
+        <w:t>select worker_id, last_name, date_add(joining_date, interval 1 month)</w:t>
+      </w:r>
+    </w:p>
+    <w:p>
+      <w:pPr>
+        <w:keepNext w:val="0"/>
+        <w:keepLines w:val="0"/>
+        <w:widowControl/>
+        <w:numPr>
+          <w:numId w:val="0"/>
+        </w:numPr>
+        <w:suppressLineNumbers w:val="0"/>
+        <w:ind w:firstLine="500"/>
+        <w:jc w:val="left"/>
+        <w:rPr>
+          <w:rFonts w:hint="default" w:ascii="Helvetica" w:hAnsi="Helvetica" w:eastAsia="Helvetica"/>
+          <w:b w:val="0"/>
+          <w:bCs w:val="0"/>
+          <w:color w:val="000000"/>
+          <w:kern w:val="0"/>
+          <w:sz w:val="25"/>
+          <w:szCs w:val="25"/>
+          <w:lang w:val="en-US" w:eastAsia="zh-CN"/>
+        </w:rPr>
+      </w:pPr>
+      <w:r>
+        <w:rPr>
+          <w:rFonts w:hint="default" w:ascii="Helvetica" w:hAnsi="Helvetica" w:eastAsia="Helvetica"/>
+          <w:b w:val="0"/>
+          <w:bCs w:val="0"/>
+          <w:color w:val="000000"/>
+          <w:kern w:val="0"/>
+          <w:sz w:val="25"/>
+          <w:szCs w:val="25"/>
+          <w:lang w:val="en-US" w:eastAsia="zh-CN"/>
+        </w:rPr>
+        <w:t>-&gt; from worker;</w:t>
+      </w:r>
+    </w:p>
+    <w:p>
+      <w:pPr>
+        <w:keepNext w:val="0"/>
+        <w:keepLines w:val="0"/>
+        <w:widowControl/>
+        <w:numPr>
+          <w:numId w:val="0"/>
+        </w:numPr>
+        <w:suppressLineNumbers w:val="0"/>
+        <w:ind w:firstLine="500"/>
+        <w:jc w:val="left"/>
+        <w:rPr>
+          <w:rFonts w:hint="default" w:ascii="Helvetica" w:hAnsi="Helvetica" w:eastAsia="Helvetica"/>
+          <w:b w:val="0"/>
+          <w:bCs w:val="0"/>
+          <w:color w:val="000000"/>
+          <w:kern w:val="0"/>
+          <w:sz w:val="25"/>
+          <w:szCs w:val="25"/>
+          <w:lang w:val="en-US" w:eastAsia="zh-CN"/>
+        </w:rPr>
+      </w:pPr>
+    </w:p>
+    <w:p>
+      <w:pPr>
+        <w:keepNext w:val="0"/>
+        <w:keepLines w:val="0"/>
+        <w:widowControl/>
+        <w:numPr>
+          <w:numId w:val="0"/>
+        </w:numPr>
+        <w:suppressLineNumbers w:val="0"/>
+        <w:ind w:firstLine="500"/>
+        <w:jc w:val="left"/>
+        <w:rPr>
+          <w:rFonts w:hint="default" w:ascii="Helvetica" w:hAnsi="Helvetica" w:eastAsia="Helvetica"/>
+          <w:b w:val="0"/>
+          <w:bCs w:val="0"/>
+          <w:color w:val="000000"/>
+          <w:kern w:val="0"/>
+          <w:sz w:val="25"/>
+          <w:szCs w:val="25"/>
+          <w:lang w:val="en-US" w:eastAsia="zh-CN"/>
+        </w:rPr>
+      </w:pPr>
+    </w:p>
+    <w:p>
+      <w:pPr>
+        <w:keepNext w:val="0"/>
+        <w:keepLines w:val="0"/>
+        <w:widowControl/>
+        <w:numPr>
+          <w:numId w:val="0"/>
+        </w:numPr>
+        <w:suppressLineNumbers w:val="0"/>
+        <w:ind w:firstLine="500"/>
+        <w:jc w:val="left"/>
+        <w:rPr>
+          <w:rFonts w:hint="default" w:ascii="Helvetica" w:hAnsi="Helvetica" w:eastAsia="Helvetica"/>
+          <w:b w:val="0"/>
+          <w:bCs w:val="0"/>
+          <w:color w:val="000000"/>
+          <w:kern w:val="0"/>
+          <w:sz w:val="25"/>
+          <w:szCs w:val="25"/>
+          <w:lang w:val="en-US" w:eastAsia="zh-CN"/>
+        </w:rPr>
+      </w:pPr>
+    </w:p>
+    <w:p>
+      <w:pPr>
+        <w:keepNext w:val="0"/>
+        <w:keepLines w:val="0"/>
+        <w:widowControl/>
+        <w:numPr>
+          <w:numId w:val="0"/>
+        </w:numPr>
+        <w:suppressLineNumbers w:val="0"/>
+        <w:ind w:firstLine="500"/>
+        <w:jc w:val="left"/>
+        <w:rPr>
+          <w:rFonts w:hint="default" w:ascii="Helvetica" w:hAnsi="Helvetica" w:eastAsia="Helvetica"/>
+          <w:b w:val="0"/>
+          <w:bCs w:val="0"/>
+          <w:color w:val="000000"/>
+          <w:kern w:val="0"/>
+          <w:sz w:val="25"/>
+          <w:szCs w:val="25"/>
+          <w:lang w:val="en-US" w:eastAsia="zh-CN"/>
+        </w:rPr>
+      </w:pPr>
+    </w:p>
+    <w:p>
+      <w:pPr>
+        <w:keepNext w:val="0"/>
+        <w:keepLines w:val="0"/>
+        <w:widowControl/>
+        <w:numPr>
+          <w:numId w:val="0"/>
+        </w:numPr>
+        <w:suppressLineNumbers w:val="0"/>
+        <w:ind w:firstLine="500"/>
+        <w:jc w:val="left"/>
+        <w:rPr>
+          <w:rFonts w:hint="default" w:ascii="Helvetica" w:hAnsi="Helvetica" w:eastAsia="Helvetica"/>
+          <w:b w:val="0"/>
+          <w:bCs w:val="0"/>
+          <w:color w:val="000000"/>
+          <w:kern w:val="0"/>
+          <w:sz w:val="25"/>
+          <w:szCs w:val="25"/>
+          <w:lang w:val="en-US" w:eastAsia="zh-CN"/>
+        </w:rPr>
+      </w:pPr>
+    </w:p>
+    <w:p>
+      <w:pPr>
+        <w:keepNext w:val="0"/>
+        <w:keepLines w:val="0"/>
+        <w:widowControl/>
+        <w:suppressLineNumbers w:val="0"/>
+        <w:jc w:val="left"/>
+        <w:rPr>
+          <w:b/>
+          <w:bCs/>
+        </w:rPr>
+      </w:pPr>
+      <w:r>
+        <w:rPr>
+          <w:rFonts w:hint="default" w:ascii="Helvetica" w:hAnsi="Helvetica" w:eastAsia="Helvetica" w:cs="Helvetica"/>
+          <w:b/>
+          <w:bCs/>
+          <w:color w:val="000000"/>
+          <w:kern w:val="0"/>
+          <w:sz w:val="25"/>
+          <w:szCs w:val="25"/>
+          <w:lang w:val="en-US" w:eastAsia="zh-CN" w:bidi="ar"/>
+        </w:rPr>
+        <w:t xml:space="preserve">19. Write a query to get first name, hire date and experience of the </w:t>
+      </w:r>
+    </w:p>
+    <w:p>
+      <w:pPr>
+        <w:keepNext w:val="0"/>
+        <w:keepLines w:val="0"/>
+        <w:widowControl/>
+        <w:suppressLineNumbers w:val="0"/>
+        <w:jc w:val="left"/>
+        <w:rPr>
+          <w:b/>
+          <w:bCs/>
+        </w:rPr>
+      </w:pPr>
+      <w:r>
+        <w:rPr>
+          <w:rFonts w:hint="default" w:ascii="Helvetica" w:hAnsi="Helvetica" w:eastAsia="Helvetica" w:cs="Helvetica"/>
+          <w:b/>
+          <w:bCs/>
+          <w:color w:val="000000"/>
+          <w:kern w:val="0"/>
+          <w:sz w:val="25"/>
+          <w:szCs w:val="25"/>
+          <w:lang w:val="en-US" w:eastAsia="zh-CN" w:bidi="ar"/>
+        </w:rPr>
+        <w:t xml:space="preserve">employees. </w:t>
+      </w:r>
+    </w:p>
+    <w:p>
+      <w:pPr>
+        <w:keepNext w:val="0"/>
+        <w:keepLines w:val="0"/>
+        <w:widowControl/>
+        <w:suppressLineNumbers w:val="0"/>
+        <w:jc w:val="left"/>
+        <w:rPr>
+          <w:rFonts w:hint="default" w:ascii="Helvetica" w:hAnsi="Helvetica" w:eastAsia="Helvetica" w:cs="Helvetica"/>
+          <w:b/>
+          <w:bCs/>
+          <w:color w:val="000000"/>
+          <w:kern w:val="0"/>
+          <w:sz w:val="25"/>
+          <w:szCs w:val="25"/>
+          <w:lang w:val="en-US" w:eastAsia="zh-CN" w:bidi="ar"/>
+        </w:rPr>
+      </w:pPr>
+      <w:r>
+        <w:rPr>
+          <w:rFonts w:hint="default" w:ascii="Helvetica" w:hAnsi="Helvetica" w:eastAsia="Helvetica" w:cs="Helvetica"/>
+          <w:b/>
+          <w:bCs/>
+          <w:color w:val="000000"/>
+          <w:kern w:val="0"/>
+          <w:sz w:val="25"/>
+          <w:szCs w:val="25"/>
+          <w:lang w:val="en-US" w:eastAsia="zh-CN" w:bidi="ar"/>
+        </w:rPr>
+        <w:t xml:space="preserve">Sample table: employees </w:t>
+      </w:r>
+    </w:p>
+    <w:p>
+      <w:pPr>
+        <w:keepNext w:val="0"/>
+        <w:keepLines w:val="0"/>
+        <w:widowControl/>
+        <w:suppressLineNumbers w:val="0"/>
+        <w:jc w:val="left"/>
+        <w:rPr>
+          <w:rFonts w:hint="default" w:ascii="Helvetica" w:hAnsi="Helvetica" w:eastAsia="Helvetica"/>
+          <w:b w:val="0"/>
+          <w:bCs w:val="0"/>
+          <w:color w:val="000000"/>
+          <w:kern w:val="0"/>
+          <w:sz w:val="25"/>
+          <w:szCs w:val="25"/>
+          <w:lang w:val="en-US" w:eastAsia="zh-CN"/>
+        </w:rPr>
+      </w:pPr>
+      <w:r>
+        <w:rPr>
+          <w:rFonts w:hint="default" w:ascii="Helvetica" w:hAnsi="Helvetica" w:eastAsia="Helvetica" w:cs="Helvetica"/>
+          <w:b/>
+          <w:bCs/>
+          <w:color w:val="000000"/>
+          <w:kern w:val="0"/>
+          <w:sz w:val="25"/>
+          <w:szCs w:val="25"/>
+          <w:lang w:val="en-US" w:eastAsia="zh-CN" w:bidi="ar"/>
+        </w:rPr>
+        <w:t xml:space="preserve">Ans. </w:t>
+      </w:r>
+      <w:r>
+        <w:rPr>
+          <w:rFonts w:hint="default" w:ascii="Helvetica" w:hAnsi="Helvetica" w:eastAsia="Helvetica"/>
+          <w:b w:val="0"/>
+          <w:bCs w:val="0"/>
+          <w:color w:val="000000"/>
+          <w:kern w:val="0"/>
+          <w:sz w:val="25"/>
+          <w:szCs w:val="25"/>
+          <w:lang w:val="en-US" w:eastAsia="zh-CN"/>
+        </w:rPr>
+        <w:t>select ename,hiredate, timestampdiff(year,hiredate,curdate()) exp</w:t>
+      </w:r>
+    </w:p>
+    <w:p>
+      <w:pPr>
+        <w:keepNext w:val="0"/>
+        <w:keepLines w:val="0"/>
+        <w:widowControl/>
+        <w:suppressLineNumbers w:val="0"/>
+        <w:jc w:val="left"/>
+        <w:rPr>
+          <w:rFonts w:hint="default" w:ascii="Helvetica" w:hAnsi="Helvetica" w:eastAsia="Helvetica" w:cs="Helvetica"/>
+          <w:b w:val="0"/>
+          <w:bCs w:val="0"/>
+          <w:color w:val="000000"/>
+          <w:kern w:val="0"/>
+          <w:sz w:val="25"/>
+          <w:szCs w:val="25"/>
+          <w:lang w:val="en-US" w:eastAsia="zh-CN" w:bidi="ar"/>
+        </w:rPr>
+      </w:pPr>
+      <w:r>
+        <w:rPr>
+          <w:rFonts w:hint="default" w:ascii="Helvetica" w:hAnsi="Helvetica" w:eastAsia="Helvetica"/>
+          <w:b w:val="0"/>
+          <w:bCs w:val="0"/>
+          <w:color w:val="000000"/>
+          <w:kern w:val="0"/>
+          <w:sz w:val="25"/>
+          <w:szCs w:val="25"/>
+          <w:lang w:val="en-US" w:eastAsia="zh-CN"/>
+        </w:rPr>
+        <w:t xml:space="preserve">    -&gt; from emp;</w:t>
+      </w:r>
+    </w:p>
+    <w:p>
+      <w:pPr>
+        <w:keepNext w:val="0"/>
+        <w:keepLines w:val="0"/>
+        <w:widowControl/>
+        <w:numPr>
+          <w:numId w:val="0"/>
+        </w:numPr>
+        <w:suppressLineNumbers w:val="0"/>
+        <w:ind w:leftChars="0"/>
+        <w:jc w:val="left"/>
+        <w:rPr>
+          <w:rFonts w:hint="default" w:ascii="Helvetica" w:hAnsi="Helvetica" w:eastAsia="Helvetica" w:cs="Helvetica"/>
+          <w:b/>
+          <w:bCs/>
+          <w:color w:val="000000"/>
+          <w:kern w:val="0"/>
+          <w:sz w:val="25"/>
+          <w:szCs w:val="25"/>
+          <w:lang w:val="en-US" w:eastAsia="zh-CN" w:bidi="ar"/>
+        </w:rPr>
+      </w:pPr>
+    </w:p>
+    <w:p>
+      <w:pPr>
+        <w:keepNext w:val="0"/>
+        <w:keepLines w:val="0"/>
+        <w:widowControl/>
+        <w:numPr>
+          <w:ilvl w:val="0"/>
+          <w:numId w:val="3"/>
+        </w:numPr>
+        <w:suppressLineNumbers w:val="0"/>
+        <w:ind w:left="0" w:leftChars="0" w:firstLine="0" w:firstLineChars="0"/>
+        <w:jc w:val="left"/>
+        <w:rPr>
+          <w:rFonts w:hint="default" w:ascii="Helvetica" w:hAnsi="Helvetica" w:eastAsia="Helvetica" w:cs="Helvetica"/>
+          <w:b/>
+          <w:bCs/>
+          <w:color w:val="000000"/>
+          <w:kern w:val="0"/>
+          <w:sz w:val="25"/>
+          <w:szCs w:val="25"/>
+          <w:lang w:val="en-US" w:eastAsia="zh-CN" w:bidi="ar"/>
+        </w:rPr>
+      </w:pPr>
+      <w:r>
+        <w:rPr>
+          <w:rFonts w:hint="default" w:ascii="Helvetica" w:hAnsi="Helvetica" w:eastAsia="Helvetica" w:cs="Helvetica"/>
+          <w:b/>
+          <w:bCs/>
+          <w:color w:val="000000"/>
+          <w:kern w:val="0"/>
+          <w:sz w:val="25"/>
+          <w:szCs w:val="25"/>
+          <w:lang w:val="en-US" w:eastAsia="zh-CN" w:bidi="ar"/>
+        </w:rPr>
+        <w:t xml:space="preserve">Write a query to get the year, and number of employees joined. </w:t>
+      </w:r>
+    </w:p>
+    <w:p>
+      <w:pPr>
+        <w:keepNext w:val="0"/>
+        <w:keepLines w:val="0"/>
+        <w:widowControl/>
+        <w:numPr>
+          <w:numId w:val="0"/>
+        </w:numPr>
+        <w:suppressLineNumbers w:val="0"/>
+        <w:jc w:val="left"/>
+        <w:rPr>
+          <w:rFonts w:hint="default" w:ascii="Helvetica" w:hAnsi="Helvetica" w:eastAsia="Helvetica" w:cs="Helvetica"/>
+          <w:b/>
+          <w:bCs/>
+          <w:color w:val="000000"/>
+          <w:kern w:val="0"/>
+          <w:sz w:val="25"/>
+          <w:szCs w:val="25"/>
+          <w:lang w:val="en-US" w:eastAsia="zh-CN" w:bidi="ar"/>
+        </w:rPr>
+      </w:pPr>
+    </w:p>
+    <w:p>
+      <w:pPr>
+        <w:keepNext w:val="0"/>
+        <w:keepLines w:val="0"/>
+        <w:widowControl/>
+        <w:numPr>
+          <w:numId w:val="0"/>
+        </w:numPr>
+        <w:suppressLineNumbers w:val="0"/>
+        <w:jc w:val="left"/>
+        <w:rPr>
+          <w:rFonts w:hint="default" w:ascii="Helvetica" w:hAnsi="Helvetica" w:eastAsia="Helvetica"/>
+          <w:b w:val="0"/>
+          <w:bCs w:val="0"/>
+          <w:color w:val="000000"/>
+          <w:kern w:val="0"/>
+          <w:sz w:val="25"/>
+          <w:szCs w:val="25"/>
+          <w:lang w:val="en-US" w:eastAsia="zh-CN"/>
+        </w:rPr>
+      </w:pPr>
+      <w:r>
+        <w:rPr>
+          <w:rFonts w:hint="default" w:ascii="Helvetica" w:hAnsi="Helvetica" w:eastAsia="Helvetica"/>
+          <w:b w:val="0"/>
+          <w:bCs w:val="0"/>
+          <w:color w:val="000000"/>
+          <w:kern w:val="0"/>
+          <w:sz w:val="25"/>
+          <w:szCs w:val="25"/>
+          <w:lang w:val="en-US" w:eastAsia="zh-CN"/>
+        </w:rPr>
+        <w:t>select extract(year from hiredate) year, count(*)</w:t>
+      </w:r>
+    </w:p>
+    <w:p>
+      <w:pPr>
+        <w:keepNext w:val="0"/>
+        <w:keepLines w:val="0"/>
+        <w:widowControl/>
+        <w:numPr>
+          <w:numId w:val="0"/>
+        </w:numPr>
+        <w:suppressLineNumbers w:val="0"/>
+        <w:jc w:val="left"/>
+        <w:rPr>
+          <w:rFonts w:hint="default" w:ascii="Helvetica" w:hAnsi="Helvetica" w:eastAsia="Helvetica"/>
+          <w:b w:val="0"/>
+          <w:bCs w:val="0"/>
+          <w:color w:val="000000"/>
+          <w:kern w:val="0"/>
+          <w:sz w:val="25"/>
+          <w:szCs w:val="25"/>
+          <w:lang w:val="en-US" w:eastAsia="zh-CN"/>
+        </w:rPr>
+      </w:pPr>
+      <w:r>
+        <w:rPr>
+          <w:rFonts w:hint="default" w:ascii="Helvetica" w:hAnsi="Helvetica" w:eastAsia="Helvetica"/>
+          <w:b w:val="0"/>
+          <w:bCs w:val="0"/>
+          <w:color w:val="000000"/>
+          <w:kern w:val="0"/>
+          <w:sz w:val="25"/>
+          <w:szCs w:val="25"/>
+          <w:lang w:val="en-US" w:eastAsia="zh-CN"/>
+        </w:rPr>
+        <w:t xml:space="preserve">    -&gt; from emp</w:t>
+      </w:r>
+    </w:p>
+    <w:p>
+      <w:pPr>
+        <w:keepNext w:val="0"/>
+        <w:keepLines w:val="0"/>
+        <w:widowControl/>
+        <w:numPr>
+          <w:numId w:val="0"/>
+        </w:numPr>
+        <w:suppressLineNumbers w:val="0"/>
+        <w:jc w:val="left"/>
+        <w:rPr>
+          <w:rFonts w:hint="default" w:ascii="Helvetica" w:hAnsi="Helvetica" w:eastAsia="Helvetica" w:cs="Helvetica"/>
+          <w:b w:val="0"/>
+          <w:bCs w:val="0"/>
+          <w:color w:val="000000"/>
+          <w:kern w:val="0"/>
+          <w:sz w:val="25"/>
+          <w:szCs w:val="25"/>
+          <w:lang w:val="en-US" w:eastAsia="zh-CN" w:bidi="ar"/>
+        </w:rPr>
+      </w:pPr>
+      <w:r>
+        <w:rPr>
+          <w:rFonts w:hint="default" w:ascii="Helvetica" w:hAnsi="Helvetica" w:eastAsia="Helvetica"/>
+          <w:b w:val="0"/>
+          <w:bCs w:val="0"/>
+          <w:color w:val="000000"/>
+          <w:kern w:val="0"/>
+          <w:sz w:val="25"/>
+          <w:szCs w:val="25"/>
+          <w:lang w:val="en-US" w:eastAsia="zh-CN"/>
+        </w:rPr>
+        <w:t xml:space="preserve">    -&gt; group by extract(year from hiredate);</w:t>
+      </w:r>
+    </w:p>
+    <w:p>
+      <w:pPr>
+        <w:rPr>
+          <w:b w:val="0"/>
+          <w:bCs w:val="0"/>
         </w:rPr>
       </w:pPr>
       <w:bookmarkStart w:id="0" w:name="_GoBack"/>
-      <w:r>
-        <w:rPr>
-          <w:rFonts w:hint="default" w:ascii="Helvetica" w:hAnsi="Helvetica" w:eastAsia="Helvetica" w:cs="Helvetica"/>
-          <w:b/>
-          <w:bCs/>
-          <w:color w:val="000000"/>
-          <w:kern w:val="0"/>
-          <w:sz w:val="25"/>
-          <w:szCs w:val="25"/>
-          <w:lang w:val="en-US" w:eastAsia="zh-CN" w:bidi="ar"/>
-        </w:rPr>
-        <w:t xml:space="preserve">17. Write a query to get employees whose experience is more than 5 </w:t>
-      </w:r>
       <w:bookmarkEnd w:id="0"/>
-      <w:r>
-        <w:rPr>
-          <w:rFonts w:hint="default" w:ascii="Helvetica" w:hAnsi="Helvetica" w:eastAsia="Helvetica" w:cs="Helvetica"/>
-          <w:b/>
-          <w:bCs/>
-          <w:color w:val="000000"/>
-          <w:kern w:val="0"/>
-          <w:sz w:val="25"/>
-          <w:szCs w:val="25"/>
-          <w:lang w:val="en-US" w:eastAsia="zh-CN" w:bidi="ar"/>
-        </w:rPr>
-        <w:t xml:space="preserve">years. </w:t>
-      </w:r>
-    </w:p>
-    <w:p>
-      <w:pPr>
-        <w:keepNext w:val="0"/>
-        <w:keepLines w:val="0"/>
-        <w:widowControl/>
-        <w:suppressLineNumbers w:val="0"/>
-        <w:jc w:val="left"/>
-        <w:rPr>
-          <w:b/>
-          <w:bCs/>
-        </w:rPr>
-      </w:pPr>
-      <w:r>
-        <w:rPr>
-          <w:rFonts w:hint="default" w:ascii="Helvetica" w:hAnsi="Helvetica" w:eastAsia="Helvetica" w:cs="Helvetica"/>
-          <w:b/>
-          <w:bCs/>
-          <w:color w:val="000000"/>
-          <w:kern w:val="0"/>
-          <w:sz w:val="25"/>
-          <w:szCs w:val="25"/>
-          <w:lang w:val="en-US" w:eastAsia="zh-CN" w:bidi="ar"/>
-        </w:rPr>
-        <w:t xml:space="preserve">18. Write a query to get employee ID, last name, and date of first salary of the </w:t>
-      </w:r>
-    </w:p>
-    <w:p>
-      <w:pPr>
-        <w:keepNext w:val="0"/>
-        <w:keepLines w:val="0"/>
-        <w:widowControl/>
-        <w:suppressLineNumbers w:val="0"/>
-        <w:jc w:val="left"/>
-        <w:rPr>
-          <w:b/>
-          <w:bCs/>
-        </w:rPr>
-      </w:pPr>
-      <w:r>
-        <w:rPr>
-          <w:rFonts w:hint="default" w:ascii="Helvetica" w:hAnsi="Helvetica" w:eastAsia="Helvetica" w:cs="Helvetica"/>
-          <w:b/>
-          <w:bCs/>
-          <w:color w:val="000000"/>
-          <w:kern w:val="0"/>
-          <w:sz w:val="25"/>
-          <w:szCs w:val="25"/>
-          <w:lang w:val="en-US" w:eastAsia="zh-CN" w:bidi="ar"/>
-        </w:rPr>
-        <w:t xml:space="preserve">employees. </w:t>
-      </w:r>
-    </w:p>
-    <w:p>
-      <w:pPr>
-        <w:keepNext w:val="0"/>
-        <w:keepLines w:val="0"/>
-        <w:widowControl/>
-        <w:suppressLineNumbers w:val="0"/>
-        <w:jc w:val="left"/>
-        <w:rPr>
-          <w:b/>
-          <w:bCs/>
-        </w:rPr>
-      </w:pPr>
-      <w:r>
-        <w:rPr>
-          <w:rFonts w:hint="default" w:ascii="Helvetica" w:hAnsi="Helvetica" w:eastAsia="Helvetica" w:cs="Helvetica"/>
-          <w:b/>
-          <w:bCs/>
-          <w:color w:val="000000"/>
-          <w:kern w:val="0"/>
-          <w:sz w:val="25"/>
-          <w:szCs w:val="25"/>
-          <w:lang w:val="en-US" w:eastAsia="zh-CN" w:bidi="ar"/>
-        </w:rPr>
-        <w:t xml:space="preserve">19. Write a query to get first name, hire date and experience of the </w:t>
-      </w:r>
-    </w:p>
-    <w:p>
-      <w:pPr>
-        <w:keepNext w:val="0"/>
-        <w:keepLines w:val="0"/>
-        <w:widowControl/>
-        <w:suppressLineNumbers w:val="0"/>
-        <w:jc w:val="left"/>
-        <w:rPr>
-          <w:b/>
-          <w:bCs/>
-        </w:rPr>
-      </w:pPr>
-      <w:r>
-        <w:rPr>
-          <w:rFonts w:hint="default" w:ascii="Helvetica" w:hAnsi="Helvetica" w:eastAsia="Helvetica" w:cs="Helvetica"/>
-          <w:b/>
-          <w:bCs/>
-          <w:color w:val="000000"/>
-          <w:kern w:val="0"/>
-          <w:sz w:val="25"/>
-          <w:szCs w:val="25"/>
-          <w:lang w:val="en-US" w:eastAsia="zh-CN" w:bidi="ar"/>
-        </w:rPr>
-        <w:t xml:space="preserve">employees. </w:t>
-      </w:r>
-    </w:p>
-    <w:p>
-      <w:pPr>
-        <w:keepNext w:val="0"/>
-        <w:keepLines w:val="0"/>
-        <w:widowControl/>
-        <w:suppressLineNumbers w:val="0"/>
-        <w:jc w:val="left"/>
-        <w:rPr>
-          <w:b/>
-          <w:bCs/>
-        </w:rPr>
-      </w:pPr>
-      <w:r>
-        <w:rPr>
-          <w:rFonts w:hint="default" w:ascii="Helvetica" w:hAnsi="Helvetica" w:eastAsia="Helvetica" w:cs="Helvetica"/>
-          <w:b/>
-          <w:bCs/>
-          <w:color w:val="000000"/>
-          <w:kern w:val="0"/>
-          <w:sz w:val="25"/>
-          <w:szCs w:val="25"/>
-          <w:lang w:val="en-US" w:eastAsia="zh-CN" w:bidi="ar"/>
-        </w:rPr>
-        <w:t xml:space="preserve">Sample table: employees </w:t>
-      </w:r>
-    </w:p>
-    <w:p>
-      <w:pPr>
-        <w:keepNext w:val="0"/>
-        <w:keepLines w:val="0"/>
-        <w:widowControl/>
-        <w:suppressLineNumbers w:val="0"/>
-        <w:jc w:val="left"/>
-        <w:rPr>
-          <w:b/>
-          <w:bCs/>
-        </w:rPr>
-      </w:pPr>
-      <w:r>
-        <w:rPr>
-          <w:rFonts w:hint="default" w:ascii="Helvetica" w:hAnsi="Helvetica" w:eastAsia="Helvetica" w:cs="Helvetica"/>
-          <w:b/>
-          <w:bCs/>
-          <w:color w:val="000000"/>
-          <w:kern w:val="0"/>
-          <w:sz w:val="25"/>
-          <w:szCs w:val="25"/>
-          <w:lang w:val="en-US" w:eastAsia="zh-CN" w:bidi="ar"/>
-        </w:rPr>
-        <w:t xml:space="preserve">20. Write a query to get the department ID, year, and number of employees </w:t>
-      </w:r>
-    </w:p>
-    <w:p>
-      <w:pPr>
-        <w:keepNext w:val="0"/>
-        <w:keepLines w:val="0"/>
-        <w:widowControl/>
-        <w:suppressLineNumbers w:val="0"/>
-        <w:jc w:val="left"/>
-        <w:rPr>
-          <w:b/>
-          <w:bCs/>
-        </w:rPr>
-      </w:pPr>
-      <w:r>
-        <w:rPr>
-          <w:rFonts w:hint="default" w:ascii="Helvetica" w:hAnsi="Helvetica" w:eastAsia="Helvetica" w:cs="Helvetica"/>
-          <w:b/>
-          <w:bCs/>
-          <w:color w:val="000000"/>
-          <w:kern w:val="0"/>
-          <w:sz w:val="25"/>
-          <w:szCs w:val="25"/>
-          <w:lang w:val="en-US" w:eastAsia="zh-CN" w:bidi="ar"/>
-        </w:rPr>
-        <w:t xml:space="preserve">joined. </w:t>
-      </w:r>
-    </w:p>
-    <w:p/>
+    </w:p>
     <w:sectPr>
       <w:pgSz w:w="11906" w:h="16838"/>
       <w:pgMar w:top="1440" w:right="1800" w:bottom="1440" w:left="1800" w:header="720" w:footer="720" w:gutter="0"/>
@@ -1224,8 +3174,38 @@
       </w:rPr>
     </w:lvl>
   </w:abstractNum>
+  <w:abstractNum w:abstractNumId="1">
+    <w:nsid w:val="F1C02B12"/>
+    <w:multiLevelType w:val="singleLevel"/>
+    <w:tmpl w:val="F1C02B12"/>
+    <w:lvl w:ilvl="0" w:tentative="0">
+      <w:start w:val="14"/>
+      <w:numFmt w:val="decimal"/>
+      <w:suff w:val="space"/>
+      <w:lvlText w:val="%1."/>
+      <w:lvlJc w:val="left"/>
+    </w:lvl>
+  </w:abstractNum>
+  <w:abstractNum w:abstractNumId="2">
+    <w:nsid w:val="1C02EF59"/>
+    <w:multiLevelType w:val="singleLevel"/>
+    <w:tmpl w:val="1C02EF59"/>
+    <w:lvl w:ilvl="0" w:tentative="0">
+      <w:start w:val="9"/>
+      <w:numFmt w:val="decimal"/>
+      <w:suff w:val="space"/>
+      <w:lvlText w:val="%1."/>
+      <w:lvlJc w:val="left"/>
+    </w:lvl>
+  </w:abstractNum>
   <w:num w:numId="1">
     <w:abstractNumId w:val="0"/>
+  </w:num>
+  <w:num w:numId="2">
+    <w:abstractNumId w:val="2"/>
+  </w:num>
+  <w:num w:numId="3">
+    <w:abstractNumId w:val="1"/>
   </w:num>
 </w:numbering>
 </file>

</xml_diff>